<commit_message>
Se termine informe de configuración
</commit_message>
<xml_diff>
--- a/Documentacion/Plan Gestión Configuración.docx
+++ b/Documentacion/Plan Gestión Configuración.docx
@@ -23,7 +23,21 @@
           <w:sz w:val="48"/>
           <w:szCs w:val="48"/>
         </w:rPr>
-        <w:t>PLAN DE CONFIGURAIÓN</w:t>
+        <w:t>PLAN DE CONFIGURA</w:t>
+      </w:r>
+      <w:r>
+        <w:rPr>
+          <w:sz w:val="48"/>
+          <w:szCs w:val="48"/>
+        </w:rPr>
+        <w:t>C</w:t>
+      </w:r>
+      <w:r>
+        <w:rPr>
+          <w:sz w:val="48"/>
+          <w:szCs w:val="48"/>
+        </w:rPr>
+        <w:t>IÓN</w:t>
       </w:r>
     </w:p>
     <w:p>
@@ -90,7 +104,6 @@
           <w:szCs w:val="48"/>
         </w:rPr>
       </w:pPr>
-      <w:proofErr w:type="spellStart"/>
       <w:r>
         <w:rPr>
           <w:rFonts w:eastAsia="Times New Roman"/>
@@ -100,33 +113,8 @@
           <w:sz w:val="48"/>
           <w:szCs w:val="48"/>
         </w:rPr>
-        <w:t>Agendy</w:t>
-      </w:r>
-      <w:proofErr w:type="spellEnd"/>
-      <w:r>
-        <w:rPr>
-          <w:rFonts w:eastAsia="Times New Roman"/>
-          <w:b/>
-          <w:bCs/>
-          <w:kern w:val="1"/>
-          <w:sz w:val="48"/>
-          <w:szCs w:val="48"/>
-        </w:rPr>
-        <w:t xml:space="preserve"> </w:t>
-      </w:r>
-      <w:proofErr w:type="spellStart"/>
-      <w:r>
-        <w:rPr>
-          <w:rFonts w:eastAsia="Times New Roman"/>
-          <w:b/>
-          <w:bCs/>
-          <w:kern w:val="1"/>
-          <w:sz w:val="48"/>
-          <w:szCs w:val="48"/>
-        </w:rPr>
-        <w:t>Nails</w:t>
-      </w:r>
-      <w:proofErr w:type="spellEnd"/>
+        <w:t>Agendy Nails</w:t>
+      </w:r>
     </w:p>
     <w:p>
       <w:pPr>
@@ -493,11 +481,9 @@
             <w:r>
               <w:t xml:space="preserve">Yenny </w:t>
             </w:r>
-            <w:proofErr w:type="spellStart"/>
             <w:r>
-              <w:t>Natasha</w:t>
+              <w:t>Natacha</w:t>
             </w:r>
-            <w:proofErr w:type="spellEnd"/>
             <w:r>
               <w:t xml:space="preserve"> Libreros</w:t>
             </w:r>
@@ -541,33 +527,11 @@
                 <w:rFonts w:ascii="Times New Roman" w:hAnsi="Times New Roman"/>
               </w:rPr>
             </w:pPr>
-            <w:proofErr w:type="spellStart"/>
             <w:r>
               <w:rPr>
                 <w:rFonts w:ascii="Times New Roman" w:hAnsi="Times New Roman"/>
               </w:rPr>
-              <w:t>Product</w:t>
-            </w:r>
-            <w:proofErr w:type="spellEnd"/>
-            <w:r>
-              <w:rPr>
-                <w:rFonts w:ascii="Times New Roman" w:hAnsi="Times New Roman"/>
-              </w:rPr>
-              <w:t xml:space="preserve"> </w:t>
-            </w:r>
-            <w:proofErr w:type="spellStart"/>
-            <w:r>
-              <w:rPr>
-                <w:rFonts w:ascii="Times New Roman" w:hAnsi="Times New Roman"/>
-              </w:rPr>
-              <w:t>Owner</w:t>
-            </w:r>
-            <w:proofErr w:type="spellEnd"/>
-            <w:r>
-              <w:rPr>
-                <w:rFonts w:ascii="Times New Roman" w:hAnsi="Times New Roman"/>
-              </w:rPr>
-              <w:t xml:space="preserve"> y Diseñador software</w:t>
+              <w:t>Product Owner y Diseñador software</w:t>
             </w:r>
           </w:p>
         </w:tc>
@@ -675,19 +639,7 @@
         <w:rPr>
           <w:rFonts w:ascii="Times New Roman" w:hAnsi="Times New Roman"/>
         </w:rPr>
-        <w:t>Fecha de presentación: 2</w:t>
-      </w:r>
-      <w:r>
-        <w:rPr>
-          <w:rFonts w:ascii="Times New Roman" w:hAnsi="Times New Roman"/>
-        </w:rPr>
-        <w:t>8</w:t>
-      </w:r>
-      <w:r>
-        <w:rPr>
-          <w:rFonts w:ascii="Times New Roman" w:hAnsi="Times New Roman"/>
-        </w:rPr>
-        <w:t>6/09/2021</w:t>
+        <w:t>Fecha de presentación: 286/09/2021</w:t>
       </w:r>
     </w:p>
     <w:p>
@@ -763,28 +715,42 @@
           <w:szCs w:val="22"/>
           <w:lang w:val="es-ES" w:eastAsia="ar-SA"/>
         </w:rPr>
-        <w:t xml:space="preserve">describirán los roles, responsabilidades de cada integrante, </w:t>
+        <w:t>describirán los roles, respo</w:t>
+      </w:r>
+      <w:r>
+        <w:rPr>
+          <w:rFonts w:ascii="Arial" w:eastAsia="Calibri" w:hAnsi="Arial" w:cs="Calibri"/>
+          <w:sz w:val="20"/>
+          <w:szCs w:val="22"/>
+          <w:lang w:val="es-ES" w:eastAsia="ar-SA"/>
+        </w:rPr>
+        <w:t xml:space="preserve">nsabilidades de cada integrante y las políticas y reglas para la elaboración </w:t>
+      </w:r>
+      <w:r>
+        <w:rPr>
+          <w:rFonts w:ascii="Arial" w:eastAsia="Calibri" w:hAnsi="Arial" w:cs="Calibri"/>
+          <w:sz w:val="20"/>
+          <w:szCs w:val="22"/>
+          <w:lang w:val="es-ES" w:eastAsia="ar-SA"/>
+        </w:rPr>
+        <w:t>del proyecto, las políticas de tratamiento de datos personales.</w:t>
+      </w:r>
+      <w:r>
+        <w:rPr>
+          <w:rFonts w:ascii="Arial" w:eastAsia="Calibri" w:hAnsi="Arial" w:cs="Calibri"/>
+          <w:sz w:val="20"/>
+          <w:szCs w:val="22"/>
+          <w:lang w:val="es-ES" w:eastAsia="ar-SA"/>
+        </w:rPr>
+        <w:t xml:space="preserve"> </w:t>
       </w:r>
     </w:p>
     <w:p>
       <w:r>
         <w:t xml:space="preserve">Este plan describe todas las actividades de Configuración y de Gestión de control de cambios (CCM) que se llevarán a cabo durante el curso del producto </w:t>
       </w:r>
-      <w:proofErr w:type="spellStart"/>
-      <w:r>
-        <w:t>Agendy</w:t>
-      </w:r>
-      <w:proofErr w:type="spellEnd"/>
-      <w:r>
-        <w:t xml:space="preserve"> </w:t>
-      </w:r>
-      <w:proofErr w:type="spellStart"/>
-      <w:r>
-        <w:t>Nails</w:t>
-      </w:r>
-      <w:proofErr w:type="spellEnd"/>
-      <w:r>
-        <w:t>, agenda tus citas con nosotros</w:t>
+      <w:r>
+        <w:t>Agendy Nails, agenda tus citas con nosotros</w:t>
       </w:r>
       <w:r>
         <w:t>.</w:t>
@@ -795,21 +761,8 @@
     </w:p>
     <w:p>
       <w:r>
-        <w:t xml:space="preserve">Este plan es limitado a la plataforma web </w:t>
-      </w:r>
-      <w:proofErr w:type="spellStart"/>
-      <w:r>
-        <w:t>Agendy</w:t>
-      </w:r>
-      <w:proofErr w:type="spellEnd"/>
-      <w:r>
-        <w:t xml:space="preserve"> </w:t>
-      </w:r>
-      <w:proofErr w:type="spellStart"/>
-      <w:r>
-        <w:t>Nails</w:t>
-      </w:r>
-      <w:proofErr w:type="spellEnd"/>
+        <w:t>Este plan es limitado a la plataforma web Agendy Nails</w:t>
+      </w:r>
       <w:r>
         <w:t xml:space="preserve"> y no tiene la intención de detallar sobre procesos o procedimientos empleados por el equipo de desarrollo.</w:t>
       </w:r>
@@ -1461,6 +1414,7 @@
       </w:pPr>
       <w:bookmarkStart w:id="3" w:name="_Toc392664951"/>
       <w:r>
+        <w:lastRenderedPageBreak/>
         <w:t>Herramientas, Ambiente e Infraestructura</w:t>
       </w:r>
       <w:bookmarkEnd w:id="3"/>
@@ -1493,47 +1447,7 @@
           <w:szCs w:val="24"/>
           <w:lang w:val="es-CO" w:eastAsia="es-CO"/>
         </w:rPr>
-        <w:t xml:space="preserve">En cuanto al </w:t>
-      </w:r>
-      <w:proofErr w:type="spellStart"/>
-      <w:r>
-        <w:rPr>
-          <w:rFonts w:ascii="Times New Roman" w:eastAsia="Times New Roman" w:hAnsi="Times New Roman" w:cs="Times New Roman"/>
-          <w:sz w:val="24"/>
-          <w:szCs w:val="24"/>
-          <w:lang w:val="es-CO" w:eastAsia="es-CO"/>
-        </w:rPr>
-        <w:t>stack</w:t>
-      </w:r>
-      <w:proofErr w:type="spellEnd"/>
-      <w:r>
-        <w:rPr>
-          <w:rFonts w:ascii="Times New Roman" w:eastAsia="Times New Roman" w:hAnsi="Times New Roman" w:cs="Times New Roman"/>
-          <w:sz w:val="24"/>
-          <w:szCs w:val="24"/>
-          <w:lang w:val="es-CO" w:eastAsia="es-CO"/>
-        </w:rPr>
-        <w:t xml:space="preserve"> tecnológico, utilizando la arquitectura full </w:t>
-      </w:r>
-      <w:proofErr w:type="spellStart"/>
-      <w:r>
-        <w:rPr>
-          <w:rFonts w:ascii="Times New Roman" w:eastAsia="Times New Roman" w:hAnsi="Times New Roman" w:cs="Times New Roman"/>
-          <w:sz w:val="24"/>
-          <w:szCs w:val="24"/>
-          <w:lang w:val="es-CO" w:eastAsia="es-CO"/>
-        </w:rPr>
-        <w:t>stack</w:t>
-      </w:r>
-      <w:proofErr w:type="spellEnd"/>
-      <w:r>
-        <w:rPr>
-          <w:rFonts w:ascii="Times New Roman" w:eastAsia="Times New Roman" w:hAnsi="Times New Roman" w:cs="Times New Roman"/>
-          <w:sz w:val="24"/>
-          <w:szCs w:val="24"/>
-          <w:lang w:val="es-CO" w:eastAsia="es-CO"/>
-        </w:rPr>
-        <w:t xml:space="preserve"> </w:t>
+        <w:t xml:space="preserve">En cuanto al stack tecnológico, utilizando la arquitectura full stack </w:t>
       </w:r>
       <w:r>
         <w:rPr>
@@ -1578,68 +1492,7 @@
           <w:szCs w:val="24"/>
           <w:lang w:val="es-CO" w:eastAsia="es-CO"/>
         </w:rPr>
-        <w:lastRenderedPageBreak/>
-        <w:t xml:space="preserve">HTML, CSS y </w:t>
-      </w:r>
-      <w:proofErr w:type="spellStart"/>
-      <w:r>
-        <w:rPr>
-          <w:rFonts w:ascii="Times New Roman" w:eastAsia="Times New Roman" w:hAnsi="Times New Roman" w:cs="Times New Roman"/>
-          <w:sz w:val="24"/>
-          <w:szCs w:val="24"/>
-          <w:lang w:val="es-CO" w:eastAsia="es-CO"/>
-        </w:rPr>
-        <w:t>Js</w:t>
-      </w:r>
-      <w:proofErr w:type="spellEnd"/>
-      <w:r>
-        <w:rPr>
-          <w:rFonts w:ascii="Times New Roman" w:eastAsia="Times New Roman" w:hAnsi="Times New Roman" w:cs="Times New Roman"/>
-          <w:sz w:val="24"/>
-          <w:szCs w:val="24"/>
-          <w:lang w:val="es-CO" w:eastAsia="es-CO"/>
-        </w:rPr>
-        <w:t xml:space="preserve"> para el </w:t>
-      </w:r>
-      <w:proofErr w:type="spellStart"/>
-      <w:r>
-        <w:rPr>
-          <w:rFonts w:ascii="Times New Roman" w:eastAsia="Times New Roman" w:hAnsi="Times New Roman" w:cs="Times New Roman"/>
-          <w:sz w:val="24"/>
-          <w:szCs w:val="24"/>
-          <w:lang w:val="es-CO" w:eastAsia="es-CO"/>
-        </w:rPr>
-        <w:t>front</w:t>
-      </w:r>
-      <w:proofErr w:type="spellEnd"/>
-      <w:r>
-        <w:rPr>
-          <w:rFonts w:ascii="Times New Roman" w:eastAsia="Times New Roman" w:hAnsi="Times New Roman" w:cs="Times New Roman"/>
-          <w:sz w:val="24"/>
-          <w:szCs w:val="24"/>
-          <w:lang w:val="es-CO" w:eastAsia="es-CO"/>
-        </w:rPr>
-        <w:t xml:space="preserve"> </w:t>
-      </w:r>
-      <w:proofErr w:type="spellStart"/>
-      <w:r>
-        <w:rPr>
-          <w:rFonts w:ascii="Times New Roman" w:eastAsia="Times New Roman" w:hAnsi="Times New Roman" w:cs="Times New Roman"/>
-          <w:sz w:val="24"/>
-          <w:szCs w:val="24"/>
-          <w:lang w:val="es-CO" w:eastAsia="es-CO"/>
-        </w:rPr>
-        <w:t>end</w:t>
-      </w:r>
-      <w:proofErr w:type="spellEnd"/>
-      <w:r>
-        <w:rPr>
-          <w:rFonts w:ascii="Times New Roman" w:eastAsia="Times New Roman" w:hAnsi="Times New Roman" w:cs="Times New Roman"/>
-          <w:sz w:val="24"/>
-          <w:szCs w:val="24"/>
-          <w:lang w:val="es-CO" w:eastAsia="es-CO"/>
-        </w:rPr>
-        <w:t>, </w:t>
+        <w:t>HTML, CSS y Js para el front end, </w:t>
       </w:r>
     </w:p>
     <w:p>
@@ -1659,7 +1512,6 @@
           <w:lang w:val="es-CO" w:eastAsia="es-CO"/>
         </w:rPr>
       </w:pPr>
-      <w:proofErr w:type="spellStart"/>
       <w:r>
         <w:rPr>
           <w:rFonts w:ascii="Times New Roman" w:eastAsia="Times New Roman" w:hAnsi="Times New Roman" w:cs="Times New Roman"/>
@@ -1676,57 +1528,7 @@
           <w:szCs w:val="24"/>
           <w:lang w:val="es-CO" w:eastAsia="es-CO"/>
         </w:rPr>
-        <w:t>ode</w:t>
-      </w:r>
-      <w:proofErr w:type="spellEnd"/>
-      <w:r>
-        <w:rPr>
-          <w:rFonts w:ascii="Times New Roman" w:eastAsia="Times New Roman" w:hAnsi="Times New Roman" w:cs="Times New Roman"/>
-          <w:sz w:val="24"/>
-          <w:szCs w:val="24"/>
-          <w:lang w:val="es-CO" w:eastAsia="es-CO"/>
-        </w:rPr>
-        <w:t xml:space="preserve">, </w:t>
-      </w:r>
-      <w:proofErr w:type="spellStart"/>
-      <w:r>
-        <w:rPr>
-          <w:rFonts w:ascii="Times New Roman" w:eastAsia="Times New Roman" w:hAnsi="Times New Roman" w:cs="Times New Roman"/>
-          <w:sz w:val="24"/>
-          <w:szCs w:val="24"/>
-          <w:lang w:val="es-CO" w:eastAsia="es-CO"/>
-        </w:rPr>
-        <w:t>express</w:t>
-      </w:r>
-      <w:proofErr w:type="spellEnd"/>
-      <w:r>
-        <w:rPr>
-          <w:rFonts w:ascii="Times New Roman" w:eastAsia="Times New Roman" w:hAnsi="Times New Roman" w:cs="Times New Roman"/>
-          <w:sz w:val="24"/>
-          <w:szCs w:val="24"/>
-          <w:lang w:val="es-CO" w:eastAsia="es-CO"/>
-        </w:rPr>
-        <w:t xml:space="preserve"> en cuanto al servidor web, mongo DB para la base de datos para el back </w:t>
-      </w:r>
-      <w:proofErr w:type="spellStart"/>
-      <w:r>
-        <w:rPr>
-          <w:rFonts w:ascii="Times New Roman" w:eastAsia="Times New Roman" w:hAnsi="Times New Roman" w:cs="Times New Roman"/>
-          <w:sz w:val="24"/>
-          <w:szCs w:val="24"/>
-          <w:lang w:val="es-CO" w:eastAsia="es-CO"/>
-        </w:rPr>
-        <w:t>end</w:t>
-      </w:r>
-      <w:proofErr w:type="spellEnd"/>
-      <w:r>
-        <w:rPr>
-          <w:rFonts w:ascii="Times New Roman" w:eastAsia="Times New Roman" w:hAnsi="Times New Roman" w:cs="Times New Roman"/>
-          <w:sz w:val="24"/>
-          <w:szCs w:val="24"/>
-          <w:lang w:val="es-CO" w:eastAsia="es-CO"/>
-        </w:rPr>
-        <w:t>, </w:t>
+        <w:t>ode, express en cuanto al servidor web, mongo DB para la base de datos para el back end, </w:t>
       </w:r>
     </w:p>
     <w:p>
@@ -1753,36 +1555,7 @@
           <w:szCs w:val="24"/>
           <w:lang w:val="es-CO" w:eastAsia="es-CO"/>
         </w:rPr>
-        <w:t>J</w:t>
-      </w:r>
-      <w:r>
-        <w:rPr>
-          <w:rFonts w:ascii="Times New Roman" w:eastAsia="Times New Roman" w:hAnsi="Times New Roman" w:cs="Times New Roman"/>
-          <w:sz w:val="24"/>
-          <w:szCs w:val="24"/>
-          <w:lang w:val="es-CO" w:eastAsia="es-CO"/>
-        </w:rPr>
-        <w:t xml:space="preserve">unto con </w:t>
-      </w:r>
-      <w:proofErr w:type="spellStart"/>
-      <w:r>
-        <w:rPr>
-          <w:rFonts w:ascii="Times New Roman" w:eastAsia="Times New Roman" w:hAnsi="Times New Roman" w:cs="Times New Roman"/>
-          <w:sz w:val="24"/>
-          <w:szCs w:val="24"/>
-          <w:lang w:val="es-CO" w:eastAsia="es-CO"/>
-        </w:rPr>
-        <w:t>Jason</w:t>
-      </w:r>
-      <w:proofErr w:type="spellEnd"/>
-      <w:r>
-        <w:rPr>
-          <w:rFonts w:ascii="Times New Roman" w:eastAsia="Times New Roman" w:hAnsi="Times New Roman" w:cs="Times New Roman"/>
-          <w:sz w:val="24"/>
-          <w:szCs w:val="24"/>
-          <w:lang w:val="es-CO" w:eastAsia="es-CO"/>
-        </w:rPr>
-        <w:t xml:space="preserve"> para el estilo de la notación, </w:t>
+        <w:t>Jason para el estilo de la notación, </w:t>
       </w:r>
     </w:p>
     <w:p>
@@ -1802,7 +1575,6 @@
           <w:lang w:val="es-CO" w:eastAsia="es-CO"/>
         </w:rPr>
       </w:pPr>
-      <w:proofErr w:type="spellStart"/>
       <w:r>
         <w:rPr>
           <w:rFonts w:ascii="Times New Roman" w:eastAsia="Times New Roman" w:hAnsi="Times New Roman" w:cs="Times New Roman"/>
@@ -1819,17 +1591,7 @@
           <w:szCs w:val="24"/>
           <w:lang w:val="es-CO" w:eastAsia="es-CO"/>
         </w:rPr>
-        <w:t>igma</w:t>
-      </w:r>
-      <w:proofErr w:type="spellEnd"/>
-      <w:r>
-        <w:rPr>
-          <w:rFonts w:ascii="Times New Roman" w:eastAsia="Times New Roman" w:hAnsi="Times New Roman" w:cs="Times New Roman"/>
-          <w:sz w:val="24"/>
-          <w:szCs w:val="24"/>
-          <w:lang w:val="es-CO" w:eastAsia="es-CO"/>
-        </w:rPr>
-        <w:t xml:space="preserve"> para el bosquejo,</w:t>
+        <w:t>igma para el bosquejo,</w:t>
       </w:r>
     </w:p>
     <w:p>
@@ -1883,47 +1645,7 @@
           <w:szCs w:val="24"/>
           <w:lang w:val="es-CO" w:eastAsia="es-CO"/>
         </w:rPr>
-        <w:t xml:space="preserve">Importación del </w:t>
-      </w:r>
-      <w:proofErr w:type="spellStart"/>
-      <w:r>
-        <w:rPr>
-          <w:rFonts w:ascii="Times New Roman" w:eastAsia="Times New Roman" w:hAnsi="Times New Roman" w:cs="Times New Roman"/>
-          <w:sz w:val="24"/>
-          <w:szCs w:val="24"/>
-          <w:lang w:val="es-CO" w:eastAsia="es-CO"/>
-        </w:rPr>
-        <w:t>bootstrap</w:t>
-      </w:r>
-      <w:proofErr w:type="spellEnd"/>
-      <w:r>
-        <w:rPr>
-          <w:rFonts w:ascii="Times New Roman" w:eastAsia="Times New Roman" w:hAnsi="Times New Roman" w:cs="Times New Roman"/>
-          <w:sz w:val="24"/>
-          <w:szCs w:val="24"/>
-          <w:lang w:val="es-CO" w:eastAsia="es-CO"/>
-        </w:rPr>
-        <w:t xml:space="preserve"> para  que la plataforma tenga un diseño </w:t>
-      </w:r>
-      <w:proofErr w:type="spellStart"/>
-      <w:r>
-        <w:rPr>
-          <w:rFonts w:ascii="Times New Roman" w:eastAsia="Times New Roman" w:hAnsi="Times New Roman" w:cs="Times New Roman"/>
-          <w:sz w:val="24"/>
-          <w:szCs w:val="24"/>
-          <w:lang w:val="es-CO" w:eastAsia="es-CO"/>
-        </w:rPr>
-        <w:t>responsive</w:t>
-      </w:r>
-      <w:proofErr w:type="spellEnd"/>
-      <w:r>
-        <w:rPr>
-          <w:rFonts w:ascii="Times New Roman" w:eastAsia="Times New Roman" w:hAnsi="Times New Roman" w:cs="Times New Roman"/>
-          <w:sz w:val="24"/>
-          <w:szCs w:val="24"/>
-          <w:lang w:val="es-CO" w:eastAsia="es-CO"/>
-        </w:rPr>
-        <w:t>, una distribución amigable de los componentes en pantalla.</w:t>
+        <w:t>Importación del bootstrap para  que la plataforma tenga un diseño responsive, una distribución amigable de los componentes en pantalla.</w:t>
       </w:r>
     </w:p>
     <w:p>
@@ -1943,7 +1665,6 @@
           <w:lang w:val="es-CO" w:eastAsia="es-CO"/>
         </w:rPr>
       </w:pPr>
-      <w:proofErr w:type="spellStart"/>
       <w:r>
         <w:rPr>
           <w:rFonts w:ascii="Times New Roman" w:eastAsia="Times New Roman" w:hAnsi="Times New Roman" w:cs="Times New Roman"/>
@@ -1960,37 +1681,7 @@
           <w:szCs w:val="24"/>
           <w:lang w:val="es-CO" w:eastAsia="es-CO"/>
         </w:rPr>
-        <w:t>pm</w:t>
-      </w:r>
-      <w:proofErr w:type="spellEnd"/>
-      <w:r>
-        <w:rPr>
-          <w:rFonts w:ascii="Times New Roman" w:eastAsia="Times New Roman" w:hAnsi="Times New Roman" w:cs="Times New Roman"/>
-          <w:sz w:val="24"/>
-          <w:szCs w:val="24"/>
-          <w:lang w:val="es-CO" w:eastAsia="es-CO"/>
-        </w:rPr>
-        <w:t xml:space="preserve">, para hacer uso de la estructura </w:t>
-      </w:r>
-      <w:proofErr w:type="spellStart"/>
-      <w:r>
-        <w:rPr>
-          <w:rFonts w:ascii="Times New Roman" w:eastAsia="Times New Roman" w:hAnsi="Times New Roman" w:cs="Times New Roman"/>
-          <w:sz w:val="24"/>
-          <w:szCs w:val="24"/>
-          <w:lang w:val="es-CO" w:eastAsia="es-CO"/>
-        </w:rPr>
-        <w:t>framework</w:t>
-      </w:r>
-      <w:proofErr w:type="spellEnd"/>
-      <w:r>
-        <w:rPr>
-          <w:rFonts w:ascii="Times New Roman" w:eastAsia="Times New Roman" w:hAnsi="Times New Roman" w:cs="Times New Roman"/>
-          <w:sz w:val="24"/>
-          <w:szCs w:val="24"/>
-          <w:lang w:val="es-CO" w:eastAsia="es-CO"/>
-        </w:rPr>
-        <w:t xml:space="preserve"> para facilitar el desarrollo de la plataforma, se comenzó a trabajar con VUE para desarrollar un trabajo por componentes con el fin de reutilizar los mismos y unir en un mismo archivo HTML, CSS y JS, dentro de una misma estructura para acceder de forma más práctica a los componentes.</w:t>
+        <w:t>pm, para hacer uso de la estructura framework para facilitar el desarrollo de la plataforma, se comenzó a trabajar con VUE para desarrollar un trabajo por componentes con el fin de reutilizar los mismos y unir en un mismo archivo HTML, CSS y JS, dentro de una misma estructura para acceder de forma más práctica a los componentes.</w:t>
       </w:r>
     </w:p>
     <w:p>
@@ -2017,87 +1708,7 @@
           <w:szCs w:val="24"/>
           <w:lang w:val="es-CO" w:eastAsia="es-CO"/>
         </w:rPr>
-        <w:t xml:space="preserve">Se está manejando el repositorio en </w:t>
-      </w:r>
-      <w:proofErr w:type="spellStart"/>
-      <w:r>
-        <w:rPr>
-          <w:rFonts w:ascii="Times New Roman" w:eastAsia="Times New Roman" w:hAnsi="Times New Roman" w:cs="Times New Roman"/>
-          <w:sz w:val="24"/>
-          <w:szCs w:val="24"/>
-          <w:lang w:val="es-CO" w:eastAsia="es-CO"/>
-        </w:rPr>
-        <w:t>git</w:t>
-      </w:r>
-      <w:proofErr w:type="spellEnd"/>
-      <w:r>
-        <w:rPr>
-          <w:rFonts w:ascii="Times New Roman" w:eastAsia="Times New Roman" w:hAnsi="Times New Roman" w:cs="Times New Roman"/>
-          <w:sz w:val="24"/>
-          <w:szCs w:val="24"/>
-          <w:lang w:val="es-CO" w:eastAsia="es-CO"/>
-        </w:rPr>
-        <w:t xml:space="preserve"> </w:t>
-      </w:r>
-      <w:proofErr w:type="spellStart"/>
-      <w:r>
-        <w:rPr>
-          <w:rFonts w:ascii="Times New Roman" w:eastAsia="Times New Roman" w:hAnsi="Times New Roman" w:cs="Times New Roman"/>
-          <w:sz w:val="24"/>
-          <w:szCs w:val="24"/>
-          <w:lang w:val="es-CO" w:eastAsia="es-CO"/>
-        </w:rPr>
-        <w:t>hub</w:t>
-      </w:r>
-      <w:proofErr w:type="spellEnd"/>
-      <w:r>
-        <w:rPr>
-          <w:rFonts w:ascii="Times New Roman" w:eastAsia="Times New Roman" w:hAnsi="Times New Roman" w:cs="Times New Roman"/>
-          <w:sz w:val="24"/>
-          <w:szCs w:val="24"/>
-          <w:lang w:val="es-CO" w:eastAsia="es-CO"/>
-        </w:rPr>
-        <w:t xml:space="preserve"> donde cada integrante está subiendo su trabajo incremental en una rama diferente creada cada una desde la rama de </w:t>
-      </w:r>
-      <w:proofErr w:type="spellStart"/>
-      <w:r>
-        <w:rPr>
-          <w:rFonts w:ascii="Times New Roman" w:eastAsia="Times New Roman" w:hAnsi="Times New Roman" w:cs="Times New Roman"/>
-          <w:sz w:val="24"/>
-          <w:szCs w:val="24"/>
-          <w:lang w:val="es-CO" w:eastAsia="es-CO"/>
-        </w:rPr>
-        <w:t>development</w:t>
-      </w:r>
-      <w:proofErr w:type="spellEnd"/>
-      <w:r>
-        <w:rPr>
-          <w:rFonts w:ascii="Times New Roman" w:eastAsia="Times New Roman" w:hAnsi="Times New Roman" w:cs="Times New Roman"/>
-          <w:sz w:val="24"/>
-          <w:szCs w:val="24"/>
-          <w:lang w:val="es-CO" w:eastAsia="es-CO"/>
-        </w:rPr>
-        <w:t xml:space="preserve"> y luego se hace el </w:t>
-      </w:r>
-      <w:proofErr w:type="spellStart"/>
-      <w:r>
-        <w:rPr>
-          <w:rFonts w:ascii="Times New Roman" w:eastAsia="Times New Roman" w:hAnsi="Times New Roman" w:cs="Times New Roman"/>
-          <w:sz w:val="24"/>
-          <w:szCs w:val="24"/>
-          <w:lang w:val="es-CO" w:eastAsia="es-CO"/>
-        </w:rPr>
-        <w:t>merge</w:t>
-      </w:r>
-      <w:proofErr w:type="spellEnd"/>
-      <w:r>
-        <w:rPr>
-          <w:rFonts w:ascii="Times New Roman" w:eastAsia="Times New Roman" w:hAnsi="Times New Roman" w:cs="Times New Roman"/>
-          <w:sz w:val="24"/>
-          <w:szCs w:val="24"/>
-          <w:lang w:val="es-CO" w:eastAsia="es-CO"/>
-        </w:rPr>
-        <w:t xml:space="preserve"> a esta rama, </w:t>
+        <w:t xml:space="preserve">Se está manejando el repositorio en git hub donde cada integrante está subiendo su trabajo incremental en una rama diferente creada cada una desde la rama de development y luego se hace el merge a esta rama, </w:t>
       </w:r>
       <w:hyperlink r:id="rId10" w:history="1">
         <w:r>
@@ -2136,27 +1747,7 @@
           <w:szCs w:val="24"/>
           <w:lang w:val="es-CO" w:eastAsia="es-CO"/>
         </w:rPr>
-        <w:t xml:space="preserve">La revisión de las tareas se están trabajando por </w:t>
-      </w:r>
-      <w:proofErr w:type="spellStart"/>
-      <w:r>
-        <w:rPr>
-          <w:rFonts w:ascii="Times New Roman" w:eastAsia="Times New Roman" w:hAnsi="Times New Roman" w:cs="Times New Roman"/>
-          <w:sz w:val="24"/>
-          <w:szCs w:val="24"/>
-          <w:lang w:val="es-CO" w:eastAsia="es-CO"/>
-        </w:rPr>
-        <w:t>Trello</w:t>
-      </w:r>
-      <w:proofErr w:type="spellEnd"/>
-      <w:r>
-        <w:rPr>
-          <w:rFonts w:ascii="Times New Roman" w:eastAsia="Times New Roman" w:hAnsi="Times New Roman" w:cs="Times New Roman"/>
-          <w:sz w:val="24"/>
-          <w:szCs w:val="24"/>
-          <w:lang w:val="es-CO" w:eastAsia="es-CO"/>
-        </w:rPr>
-        <w:t xml:space="preserve"> donde se </w:t>
+        <w:t xml:space="preserve">La revisión de las tareas se están trabajando por Trello donde se </w:t>
       </w:r>
       <w:r>
         <w:rPr>
@@ -2318,72 +1909,16 @@
     <w:p/>
     <w:p>
       <w:r>
-        <w:t xml:space="preserve">     </w:t>
-      </w:r>
-      <w:r>
-        <w:t xml:space="preserve">Se instala </w:t>
-      </w:r>
-      <w:proofErr w:type="spellStart"/>
-      <w:r>
-        <w:t>git</w:t>
-      </w:r>
-      <w:proofErr w:type="spellEnd"/>
-      <w:r>
-        <w:t xml:space="preserve"> </w:t>
-      </w:r>
-      <w:proofErr w:type="spellStart"/>
-      <w:r>
-        <w:t>deskot</w:t>
-      </w:r>
-      <w:proofErr w:type="spellEnd"/>
-      <w:r>
-        <w:t xml:space="preserve">, </w:t>
-      </w:r>
-      <w:proofErr w:type="spellStart"/>
-      <w:r>
-        <w:t>Star</w:t>
-      </w:r>
-      <w:proofErr w:type="spellEnd"/>
-      <w:r>
-        <w:t xml:space="preserve"> UML, </w:t>
-      </w:r>
-      <w:r>
-        <w:t xml:space="preserve">se descarga </w:t>
-      </w:r>
-      <w:proofErr w:type="spellStart"/>
-      <w:r>
-        <w:t>Node</w:t>
-      </w:r>
-      <w:proofErr w:type="spellEnd"/>
-      <w:r>
-        <w:t xml:space="preserve">, NPM, </w:t>
-      </w:r>
-      <w:r>
-        <w:t xml:space="preserve">se instala Visual Studio </w:t>
-      </w:r>
-      <w:proofErr w:type="spellStart"/>
-      <w:r>
-        <w:t>Code</w:t>
-      </w:r>
-      <w:proofErr w:type="spellEnd"/>
-      <w:r>
-        <w:t xml:space="preserve">. En visual </w:t>
-      </w:r>
-      <w:proofErr w:type="spellStart"/>
-      <w:r>
-        <w:t>studio</w:t>
-      </w:r>
-      <w:proofErr w:type="spellEnd"/>
-      <w:r>
-        <w:t xml:space="preserve"> </w:t>
-      </w:r>
-      <w:proofErr w:type="spellStart"/>
-      <w:r>
-        <w:t>code</w:t>
-      </w:r>
-      <w:proofErr w:type="spellEnd"/>
-      <w:r>
-        <w:t xml:space="preserve"> </w:t>
+        <w:t xml:space="preserve">     Se instala git deskot, Star UML, </w:t>
+      </w:r>
+      <w:r>
+        <w:t xml:space="preserve">se descarga Node, NPM, </w:t>
+      </w:r>
+      <w:r>
+        <w:t xml:space="preserve">bootstrap, </w:t>
+      </w:r>
+      <w:r>
+        <w:t xml:space="preserve">se instala Visual Studio Code. En visual studio code </w:t>
       </w:r>
       <w:r>
         <w:t xml:space="preserve">se descargaron </w:t>
@@ -2394,212 +1929,80 @@
       <w:r>
         <w:br/>
       </w:r>
-      <w:proofErr w:type="spellStart"/>
       <w:r>
         <w:rPr>
           <w:i/>
           <w:iCs/>
         </w:rPr>
-        <w:t>Bracked</w:t>
-      </w:r>
-      <w:proofErr w:type="spellEnd"/>
+        <w:t xml:space="preserve">Bracked Pair Colorizer, </w:t>
+      </w:r>
+      <w:r>
+        <w:t>ESlint,</w:t>
+      </w:r>
+      <w:r>
+        <w:br/>
+      </w:r>
       <w:r>
         <w:rPr>
           <w:i/>
           <w:iCs/>
         </w:rPr>
-        <w:t xml:space="preserve"> </w:t>
-      </w:r>
-      <w:proofErr w:type="spellStart"/>
+        <w:t xml:space="preserve">HTML Snippets, </w:t>
+      </w:r>
+      <w:r>
+        <w:t>IntelliSense for CSS,</w:t>
+      </w:r>
+      <w:r>
+        <w:br/>
+      </w:r>
       <w:r>
         <w:rPr>
           <w:i/>
           <w:iCs/>
         </w:rPr>
-        <w:t>Pair</w:t>
-      </w:r>
-      <w:proofErr w:type="spellEnd"/>
+        <w:t xml:space="preserve">JavaScript, </w:t>
+      </w:r>
+      <w:r>
+        <w:t>Material Icon,</w:t>
+      </w:r>
+      <w:r>
+        <w:br/>
+      </w:r>
       <w:r>
         <w:rPr>
           <w:i/>
           <w:iCs/>
         </w:rPr>
-        <w:t xml:space="preserve"> </w:t>
-      </w:r>
-      <w:proofErr w:type="spellStart"/>
+        <w:t xml:space="preserve">Path IntelliSense, </w:t>
+      </w:r>
+      <w:r>
+        <w:t>Prettier,</w:t>
+      </w:r>
+      <w:r>
+        <w:br/>
+      </w:r>
       <w:r>
         <w:rPr>
           <w:i/>
           <w:iCs/>
         </w:rPr>
-        <w:t>Colorizer</w:t>
-      </w:r>
-      <w:proofErr w:type="spellEnd"/>
+        <w:t xml:space="preserve">vsdCode-pdf, </w:t>
+      </w:r>
+      <w:r>
+        <w:t>Markdown PDF,</w:t>
+      </w:r>
+      <w:r>
+        <w:br/>
+      </w:r>
       <w:r>
         <w:rPr>
           <w:i/>
           <w:iCs/>
         </w:rPr>
-        <w:t xml:space="preserve">, </w:t>
-      </w:r>
-      <w:proofErr w:type="spellStart"/>
-      <w:r>
-        <w:t>ESlint</w:t>
-      </w:r>
-      <w:proofErr w:type="spellEnd"/>
-      <w:r>
-        <w:t>,</w:t>
-      </w:r>
-      <w:r>
-        <w:br/>
-      </w:r>
-      <w:r>
-        <w:rPr>
-          <w:i/>
-          <w:iCs/>
-        </w:rPr>
-        <w:t xml:space="preserve">HTML </w:t>
-      </w:r>
-      <w:proofErr w:type="spellStart"/>
-      <w:r>
-        <w:rPr>
-          <w:i/>
-          <w:iCs/>
-        </w:rPr>
-        <w:t>Snippets</w:t>
-      </w:r>
-      <w:proofErr w:type="spellEnd"/>
-      <w:r>
-        <w:rPr>
-          <w:i/>
-          <w:iCs/>
-        </w:rPr>
-        <w:t xml:space="preserve">, </w:t>
-      </w:r>
-      <w:proofErr w:type="spellStart"/>
-      <w:r>
-        <w:t>IntelliSense</w:t>
-      </w:r>
-      <w:proofErr w:type="spellEnd"/>
-      <w:r>
-        <w:t xml:space="preserve"> </w:t>
-      </w:r>
-      <w:proofErr w:type="spellStart"/>
-      <w:r>
-        <w:t>for</w:t>
-      </w:r>
-      <w:proofErr w:type="spellEnd"/>
-      <w:r>
-        <w:t xml:space="preserve"> CSS,</w:t>
-      </w:r>
-      <w:r>
-        <w:br/>
-      </w:r>
-      <w:r>
-        <w:rPr>
-          <w:i/>
-          <w:iCs/>
-        </w:rPr>
-        <w:t xml:space="preserve">JavaScript, </w:t>
-      </w:r>
-      <w:r>
-        <w:t xml:space="preserve">Material </w:t>
-      </w:r>
-      <w:proofErr w:type="spellStart"/>
-      <w:r>
-        <w:t>Icon</w:t>
-      </w:r>
-      <w:proofErr w:type="spellEnd"/>
-      <w:r>
-        <w:t>,</w:t>
-      </w:r>
-      <w:r>
-        <w:br/>
-      </w:r>
-      <w:proofErr w:type="spellStart"/>
-      <w:r>
-        <w:rPr>
-          <w:i/>
-          <w:iCs/>
-        </w:rPr>
-        <w:t>Path</w:t>
-      </w:r>
-      <w:proofErr w:type="spellEnd"/>
-      <w:r>
-        <w:rPr>
-          <w:i/>
-          <w:iCs/>
-        </w:rPr>
-        <w:t xml:space="preserve"> </w:t>
-      </w:r>
-      <w:proofErr w:type="spellStart"/>
-      <w:r>
-        <w:rPr>
-          <w:i/>
-          <w:iCs/>
-        </w:rPr>
-        <w:t>IntelliSense</w:t>
-      </w:r>
-      <w:proofErr w:type="spellEnd"/>
-      <w:r>
-        <w:rPr>
-          <w:i/>
-          <w:iCs/>
-        </w:rPr>
-        <w:t xml:space="preserve">, </w:t>
-      </w:r>
-      <w:proofErr w:type="spellStart"/>
-      <w:r>
-        <w:t>Prettier</w:t>
-      </w:r>
-      <w:proofErr w:type="spellEnd"/>
-      <w:r>
-        <w:t>,</w:t>
-      </w:r>
-      <w:r>
-        <w:br/>
-      </w:r>
-      <w:proofErr w:type="spellStart"/>
-      <w:r>
-        <w:rPr>
-          <w:i/>
-          <w:iCs/>
-        </w:rPr>
-        <w:t>vsdCode</w:t>
-      </w:r>
-      <w:proofErr w:type="spellEnd"/>
-      <w:r>
-        <w:rPr>
-          <w:i/>
-          <w:iCs/>
-        </w:rPr>
-        <w:t xml:space="preserve">-pdf, </w:t>
-      </w:r>
-      <w:proofErr w:type="spellStart"/>
-      <w:r>
-        <w:t>Markdown</w:t>
-      </w:r>
-      <w:proofErr w:type="spellEnd"/>
-      <w:r>
-        <w:t xml:space="preserve"> PDF,</w:t>
-      </w:r>
-      <w:r>
-        <w:br/>
-      </w:r>
-      <w:r>
-        <w:rPr>
-          <w:i/>
-          <w:iCs/>
-        </w:rPr>
         <w:t xml:space="preserve">Live Server y </w:t>
       </w:r>
-      <w:proofErr w:type="spellStart"/>
-      <w:r>
-        <w:t>Vetur</w:t>
-      </w:r>
-      <w:proofErr w:type="spellEnd"/>
-      <w:r>
-        <w:t>.</w:t>
+      <w:r>
+        <w:t>Vetur.</w:t>
       </w:r>
       <w:r>
         <w:t>, entre otros.</w:t>
@@ -2630,15 +2033,7 @@
         </w:numPr>
       </w:pPr>
       <w:r>
-        <w:t xml:space="preserve">Visual Studio </w:t>
-      </w:r>
-      <w:proofErr w:type="spellStart"/>
-      <w:r>
-        <w:t>code</w:t>
-      </w:r>
-      <w:proofErr w:type="spellEnd"/>
-      <w:r>
-        <w:t>,</w:t>
+        <w:t>Visual Studio code,</w:t>
       </w:r>
     </w:p>
     <w:p>
@@ -2649,21 +2044,8 @@
           <w:numId w:val="8"/>
         </w:numPr>
       </w:pPr>
-      <w:proofErr w:type="spellStart"/>
-      <w:r>
-        <w:t>Git</w:t>
-      </w:r>
-      <w:proofErr w:type="spellEnd"/>
-      <w:r>
-        <w:t xml:space="preserve"> </w:t>
-      </w:r>
-      <w:proofErr w:type="spellStart"/>
-      <w:r>
-        <w:t>hub</w:t>
-      </w:r>
-      <w:proofErr w:type="spellEnd"/>
-      <w:r>
-        <w:t>,</w:t>
+      <w:r>
+        <w:t>Git hub,</w:t>
       </w:r>
     </w:p>
     <w:p>
@@ -2674,13 +2056,8 @@
           <w:numId w:val="8"/>
         </w:numPr>
       </w:pPr>
-      <w:proofErr w:type="spellStart"/>
-      <w:r>
-        <w:t>Trello</w:t>
-      </w:r>
-      <w:proofErr w:type="spellEnd"/>
-      <w:r>
-        <w:t>,</w:t>
+      <w:r>
+        <w:t>Trello,</w:t>
       </w:r>
     </w:p>
     <w:p>
@@ -2725,101 +2102,64 @@
         <w:rPr>
           <w:lang w:val="es-CO"/>
         </w:rPr>
-        <w:t xml:space="preserve">de </w:t>
-      </w:r>
-      <w:proofErr w:type="spellStart"/>
+        <w:t>de Agendy Nails</w:t>
+      </w:r>
       <w:r>
         <w:rPr>
           <w:lang w:val="es-CO"/>
         </w:rPr>
-        <w:t>Agendy</w:t>
-      </w:r>
-      <w:proofErr w:type="spellEnd"/>
+        <w:t xml:space="preserve"> gestionados bajo la herramienta </w:t>
+      </w:r>
       <w:r>
         <w:rPr>
           <w:lang w:val="es-CO"/>
         </w:rPr>
+        <w:t xml:space="preserve">git hub </w:t>
+      </w:r>
+      <w:r>
+        <w:rPr>
+          <w:lang w:val="es-CO"/>
+        </w:rPr>
+        <w:t>en: &lt;</w:t>
+      </w:r>
+      <w:r>
         <w:t xml:space="preserve"> </w:t>
       </w:r>
-      <w:proofErr w:type="spellStart"/>
       <w:r>
         <w:rPr>
           <w:lang w:val="es-CO"/>
         </w:rPr>
-        <w:t>Nails</w:t>
-      </w:r>
-      <w:proofErr w:type="spellEnd"/>
+        <w:t>https://github.com/nanareyes/Proyecto-Ciclo-3/branches</w:t>
+      </w:r>
       <w:r>
         <w:rPr>
           <w:lang w:val="es-CO"/>
         </w:rPr>
-        <w:t xml:space="preserve"> gestionados bajo la herramienta </w:t>
-      </w:r>
-      <w:proofErr w:type="spellStart"/>
-      <w:r>
+        <w:t>.</w:t>
+      </w:r>
+    </w:p>
+    <w:p>
+      <w:pPr>
+        <w:pStyle w:val="Ttulo3"/>
         <w:rPr>
           <w:lang w:val="es-CO"/>
         </w:rPr>
-        <w:t>git</w:t>
-      </w:r>
-      <w:proofErr w:type="spellEnd"/>
+      </w:pPr>
+      <w:bookmarkStart w:id="5" w:name="_Toc392664954"/>
       <w:r>
         <w:rPr>
           <w:lang w:val="es-CO"/>
         </w:rPr>
-        <w:t xml:space="preserve"> </w:t>
-      </w:r>
-      <w:proofErr w:type="spellStart"/>
+        <w:lastRenderedPageBreak/>
+        <w:t xml:space="preserve">Políticas y Reglas establecidas para </w:t>
+      </w:r>
+      <w:bookmarkEnd w:id="5"/>
       <w:r>
         <w:rPr>
           <w:lang w:val="es-CO"/>
         </w:rPr>
-        <w:t>hub</w:t>
-      </w:r>
-      <w:proofErr w:type="spellEnd"/>
-      <w:r>
-        <w:rPr>
-          <w:lang w:val="es-CO"/>
-        </w:rPr>
-        <w:t xml:space="preserve"> </w:t>
-      </w:r>
-      <w:r>
-        <w:rPr>
-          <w:lang w:val="es-CO"/>
-        </w:rPr>
-        <w:t>en: &lt;</w:t>
-      </w:r>
-      <w:r>
-        <w:t xml:space="preserve"> </w:t>
-      </w:r>
-      <w:r>
-        <w:rPr>
-          <w:lang w:val="es-CO"/>
-        </w:rPr>
-        <w:t>https://github.com/nanareyes/Proyecto-Ciclo-3/branches</w:t>
-      </w:r>
-      <w:r>
-        <w:rPr>
-          <w:lang w:val="es-CO"/>
-        </w:rPr>
-        <w:t>.</w:t>
-      </w:r>
-    </w:p>
-    <w:p>
-      <w:pPr>
-        <w:pStyle w:val="Ttulo3"/>
-        <w:rPr>
-          <w:lang w:val="es-CO"/>
-        </w:rPr>
-      </w:pPr>
-      <w:bookmarkStart w:id="5" w:name="_Toc392664954"/>
-      <w:r>
-        <w:rPr>
-          <w:lang w:val="es-CO"/>
-        </w:rPr>
-        <w:t>Políticas y Reglas establecidas para el &lt;proyecto/producto&gt;</w:t>
-      </w:r>
-      <w:bookmarkEnd w:id="5"/>
+        <w:t>Agendy Nails</w:t>
+      </w:r>
     </w:p>
     <w:p>
       <w:pPr>
@@ -2834,86 +2174,29 @@
           <w:sz w:val="20"/>
         </w:rPr>
       </w:pPr>
-      <w:bookmarkStart w:id="6" w:name="_GoBack"/>
       <w:r>
         <w:rPr>
           <w:i w:val="0"/>
           <w:color w:val="auto"/>
           <w:sz w:val="20"/>
         </w:rPr>
-        <w:t xml:space="preserve">Cada integrante debe trabajar y hacer el </w:t>
-      </w:r>
-      <w:proofErr w:type="spellStart"/>
+        <w:t>Cada integrante debe trabajar y hacer el push solo a su rama en git hub</w:t>
+      </w:r>
       <w:r>
         <w:rPr>
           <w:i w:val="0"/>
           <w:color w:val="auto"/>
           <w:sz w:val="20"/>
         </w:rPr>
-        <w:t>push</w:t>
-      </w:r>
-      <w:proofErr w:type="spellEnd"/>
+        <w:t xml:space="preserve"> en el repositorio compartido</w:t>
+      </w:r>
       <w:r>
         <w:rPr>
           <w:i w:val="0"/>
           <w:color w:val="auto"/>
           <w:sz w:val="20"/>
         </w:rPr>
-        <w:t xml:space="preserve"> solo a su rama en </w:t>
-      </w:r>
-      <w:proofErr w:type="spellStart"/>
-      <w:r>
-        <w:rPr>
-          <w:i w:val="0"/>
-          <w:color w:val="auto"/>
-          <w:sz w:val="20"/>
-        </w:rPr>
-        <w:t>git</w:t>
-      </w:r>
-      <w:proofErr w:type="spellEnd"/>
-      <w:r>
-        <w:rPr>
-          <w:i w:val="0"/>
-          <w:color w:val="auto"/>
-          <w:sz w:val="20"/>
-        </w:rPr>
-        <w:t xml:space="preserve"> </w:t>
-      </w:r>
-      <w:proofErr w:type="spellStart"/>
-      <w:r>
-        <w:rPr>
-          <w:i w:val="0"/>
-          <w:color w:val="auto"/>
-          <w:sz w:val="20"/>
-        </w:rPr>
-        <w:t>hub</w:t>
-      </w:r>
-      <w:proofErr w:type="spellEnd"/>
-      <w:r>
-        <w:rPr>
-          <w:i w:val="0"/>
-          <w:color w:val="auto"/>
-          <w:sz w:val="20"/>
-        </w:rPr>
-        <w:t xml:space="preserve">, dado que el </w:t>
-      </w:r>
-      <w:proofErr w:type="spellStart"/>
-      <w:r>
-        <w:rPr>
-          <w:i w:val="0"/>
-          <w:color w:val="auto"/>
-          <w:sz w:val="20"/>
-        </w:rPr>
-        <w:t>merge</w:t>
-      </w:r>
-      <w:proofErr w:type="spellEnd"/>
-      <w:r>
-        <w:rPr>
-          <w:i w:val="0"/>
-          <w:color w:val="auto"/>
-          <w:sz w:val="20"/>
-        </w:rPr>
-        <w:t xml:space="preserve"> a la rama de desarrollo solo será realizada por Diana o por Natacha,</w:t>
+        <w:t>, dado que el merge a la rama de desarrollo solo será realizada por Diana o por Natacha,</w:t>
       </w:r>
     </w:p>
     <w:p>
@@ -2935,11 +2218,9 @@
           <w:color w:val="auto"/>
           <w:sz w:val="20"/>
         </w:rPr>
-        <w:lastRenderedPageBreak/>
         <w:t>Cada integrante debe participar en el foro de seguimiento describiendo el avance diario que ha hecho en el proyecto,</w:t>
       </w:r>
     </w:p>
-    <w:bookmarkEnd w:id="6"/>
     <w:p>
       <w:pPr>
         <w:pStyle w:val="Comentario"/>
@@ -2947,17 +2228,19 @@
           <w:ilvl w:val="0"/>
           <w:numId w:val="9"/>
         </w:numPr>
-      </w:pPr>
-      <w:r>
-        <w:t xml:space="preserve">No se permite la promoción de activos desde ramificaciones con </w:t>
-      </w:r>
-      <w:proofErr w:type="spellStart"/>
-      <w:r>
-        <w:t>CheckOuts</w:t>
-      </w:r>
-      <w:proofErr w:type="spellEnd"/>
-      <w:r>
-        <w:t xml:space="preserve"> pendientes.</w:t>
+        <w:rPr>
+          <w:i w:val="0"/>
+          <w:color w:val="auto"/>
+          <w:sz w:val="20"/>
+        </w:rPr>
+      </w:pPr>
+      <w:r>
+        <w:rPr>
+          <w:i w:val="0"/>
+          <w:color w:val="auto"/>
+          <w:sz w:val="20"/>
+        </w:rPr>
+        <w:t>Propiedad del equipo desarrollador el cual cuenta con los derechos de autor,</w:t>
       </w:r>
     </w:p>
     <w:p>
@@ -2965,11 +2248,21 @@
         <w:pStyle w:val="Comentario"/>
         <w:numPr>
           <w:ilvl w:val="0"/>
-          <w:numId w:val="2"/>
+          <w:numId w:val="9"/>
         </w:numPr>
-      </w:pPr>
-      <w:r>
-        <w:t>Solo el administrador de la configuración puede recomendar una nueva línea base.</w:t>
+        <w:rPr>
+          <w:i w:val="0"/>
+          <w:color w:val="auto"/>
+          <w:sz w:val="20"/>
+        </w:rPr>
+      </w:pPr>
+      <w:r>
+        <w:rPr>
+          <w:i w:val="0"/>
+          <w:color w:val="auto"/>
+          <w:sz w:val="20"/>
+        </w:rPr>
+        <w:t>Se establecerá de manera formal la política de calidad, en cuanto a los procedimientos con el objeto de que funcione eficazmente el sistema de aseguramiento,</w:t>
       </w:r>
     </w:p>
     <w:p>
@@ -2977,19 +2270,21 @@
         <w:pStyle w:val="Comentario"/>
         <w:numPr>
           <w:ilvl w:val="0"/>
-          <w:numId w:val="2"/>
+          <w:numId w:val="9"/>
         </w:numPr>
-      </w:pPr>
-      <w:r>
-        <w:t>Si existen acciones asociadas al cambio de versión en un ítem de configuración estas deben estar en estado implantado.</w:t>
-      </w:r>
-    </w:p>
-    <w:p>
-      <w:pPr>
-        <w:pStyle w:val="Comentario"/>
-      </w:pPr>
-      <w:r>
-        <w:t>Considere:</w:t>
+        <w:rPr>
+          <w:i w:val="0"/>
+          <w:color w:val="auto"/>
+          <w:sz w:val="20"/>
+        </w:rPr>
+      </w:pPr>
+      <w:r>
+        <w:rPr>
+          <w:i w:val="0"/>
+          <w:color w:val="auto"/>
+          <w:sz w:val="20"/>
+        </w:rPr>
+        <w:t xml:space="preserve">Se establecerá un sistema de calidad documentado para que el proyecto se realice conforme a los requerimientos del cliente, </w:t>
       </w:r>
     </w:p>
     <w:p>
@@ -2997,11 +2292,21 @@
         <w:pStyle w:val="Comentario"/>
         <w:numPr>
           <w:ilvl w:val="0"/>
-          <w:numId w:val="2"/>
+          <w:numId w:val="9"/>
         </w:numPr>
-      </w:pPr>
-      <w:r>
-        <w:t>Promoción de líneas base y entrega de versiones</w:t>
+        <w:rPr>
+          <w:i w:val="0"/>
+          <w:color w:val="auto"/>
+          <w:sz w:val="20"/>
+        </w:rPr>
+      </w:pPr>
+      <w:r>
+        <w:rPr>
+          <w:i w:val="0"/>
+          <w:color w:val="auto"/>
+          <w:sz w:val="20"/>
+        </w:rPr>
+        <w:t>Todas las partes del desarrollo deben estar documentadas,</w:t>
       </w:r>
     </w:p>
     <w:p>
@@ -3009,1651 +2314,706 @@
         <w:pStyle w:val="Comentario"/>
         <w:numPr>
           <w:ilvl w:val="0"/>
-          <w:numId w:val="2"/>
+          <w:numId w:val="9"/>
         </w:numPr>
-      </w:pPr>
-      <w:r>
-        <w:t>Mantenimiento de ambientes de trabajo]</w:t>
-      </w:r>
-    </w:p>
-    <w:p>
-      <w:pPr>
-        <w:rPr>
-          <w:lang w:val="es-CO"/>
-        </w:rPr>
-      </w:pPr>
-    </w:p>
-    <w:p>
-      <w:pPr>
-        <w:pStyle w:val="Ttulo1"/>
-      </w:pPr>
-      <w:bookmarkStart w:id="7" w:name="_Toc392664955"/>
-      <w:r>
-        <w:t>Programa de Gestión de la Configuración</w:t>
-      </w:r>
-      <w:bookmarkEnd w:id="7"/>
-    </w:p>
-    <w:p>
-      <w:pPr>
-        <w:pStyle w:val="Ttulo2"/>
-      </w:pPr>
-      <w:bookmarkStart w:id="8" w:name="_Toc392664956"/>
-      <w:r>
-        <w:t>Identificación de la Configuración</w:t>
-      </w:r>
-      <w:bookmarkEnd w:id="8"/>
-    </w:p>
-    <w:p>
-      <w:pPr>
-        <w:pStyle w:val="Ttulo3"/>
-      </w:pPr>
-      <w:bookmarkStart w:id="9" w:name="_Toc392664957"/>
-      <w:r>
-        <w:t>Métodos de identificación</w:t>
-      </w:r>
-      <w:bookmarkEnd w:id="9"/>
+        <w:rPr>
+          <w:i w:val="0"/>
+          <w:color w:val="auto"/>
+          <w:sz w:val="20"/>
+        </w:rPr>
+      </w:pPr>
+      <w:r>
+        <w:rPr>
+          <w:i w:val="0"/>
+          <w:color w:val="auto"/>
+          <w:sz w:val="20"/>
+        </w:rPr>
+        <w:t>Cada integrante aportará de manera significativa en la redacción del código y documentos que se requiera,</w:t>
+      </w:r>
     </w:p>
     <w:p>
       <w:pPr>
         <w:pStyle w:val="Comentario"/>
-      </w:pPr>
-      <w:r>
-        <w:t>[Describa cómo los productos de trabajo serán nombrados, etiquetados y numerados. El esquema de identificación debe cubrir procesos o procedimientos empleados (hacer referencia) y los productos de trabajo listados en la estructura de directorios definida, tomar como referencia la estructura de directorios sugerida por el área de QA y la nomenclatura definida en el sistema de calidad.</w:t>
-      </w:r>
-    </w:p>
-    <w:p>
-      <w:pPr>
-        <w:pStyle w:val="Ttulo3"/>
-      </w:pPr>
-      <w:bookmarkStart w:id="10" w:name="_Toc392664958"/>
-      <w:r>
-        <w:t>Líneas Base</w:t>
-      </w:r>
-      <w:bookmarkEnd w:id="10"/>
-    </w:p>
-    <w:p>
-      <w:pPr>
-        <w:pStyle w:val="Comentario"/>
-      </w:pPr>
-      <w:r>
-        <w:t>[Hacer referencia a los activos de proceso empleados y documentos anexos relacionados y documente información relevante específica para el proyecto o producto]</w:t>
-      </w:r>
-    </w:p>
-    <w:p/>
-    <w:p>
-      <w:pPr>
-        <w:pStyle w:val="Comentario"/>
-      </w:pPr>
-      <w:r>
-        <w:t>[Las líneas base proveen un estándar oficial sobre el cual el trabajo subsecuente se realiza y en el cual solo cambios autorizados son hechos.</w:t>
-      </w:r>
-    </w:p>
-    <w:p>
-      <w:pPr>
-        <w:pStyle w:val="Comentario"/>
-      </w:pPr>
-      <w:r>
-        <w:t>Describa en qué puntos del ciclo de vida las líneas base deben ser establecidas (comúnmente al final de cada fase o iteración, con la entrega de una nueva versión, etc.). Describa quien autoriza una nueva línea base y cuál es el mecanismo para hacerlo.</w:t>
-      </w:r>
-    </w:p>
-    <w:p>
-      <w:pPr>
-        <w:pStyle w:val="Comentario"/>
-      </w:pPr>
-      <w:r>
-        <w:t>Para el caso de los productos o proyectos que gestionen la información de las líneas base en otros sistemas como [VERNUE]: Opción 2, esta información cumple lo requerido por esta sección, por lo cual no sería necesario replicar la información, solo la forma de acceder a ella.</w:t>
-      </w:r>
-    </w:p>
-    <w:p>
-      <w:pPr>
-        <w:pStyle w:val="Comentario"/>
-      </w:pPr>
-      <w:r>
-        <w:t xml:space="preserve"> Ejemplos:]</w:t>
-      </w:r>
-    </w:p>
-    <w:p/>
-    <w:p>
-      <w:r>
-        <w:t>La línea</w:t>
-      </w:r>
-      <w:r>
-        <w:t xml:space="preserve"> base son establecidas al final de cada iteración o ciclo de desarrollo y son documentadas en el &lt;sistema de gestión de versiones correspondiente&gt;.</w:t>
-      </w:r>
-    </w:p>
-    <w:p/>
-    <w:p>
-      <w:r>
-        <w:t>Líneas Base para Servicios:</w:t>
-      </w:r>
-    </w:p>
-    <w:p/>
-    <w:tbl>
-      <w:tblPr>
-        <w:tblW w:w="0" w:type="auto"/>
-        <w:tblInd w:w="108" w:type="dxa"/>
-        <w:tblLayout w:type="fixed"/>
-        <w:tblLook w:val="0000" w:firstRow="0" w:lastRow="0" w:firstColumn="0" w:lastColumn="0" w:noHBand="0" w:noVBand="0"/>
-      </w:tblPr>
-      <w:tblGrid>
-        <w:gridCol w:w="940"/>
-        <w:gridCol w:w="3118"/>
-        <w:gridCol w:w="4359"/>
-      </w:tblGrid>
-      <w:tr>
-        <w:tc>
-          <w:tcPr>
-            <w:tcW w:w="940" w:type="dxa"/>
-            <w:tcBorders>
-              <w:top w:val="single" w:sz="4" w:space="0" w:color="000000"/>
-              <w:left w:val="single" w:sz="4" w:space="0" w:color="000000"/>
-              <w:bottom w:val="single" w:sz="4" w:space="0" w:color="000000"/>
-            </w:tcBorders>
-          </w:tcPr>
-          <w:p>
-            <w:pPr>
-              <w:snapToGrid w:val="0"/>
-              <w:spacing w:before="0"/>
-              <w:rPr>
-                <w:sz w:val="18"/>
-              </w:rPr>
-            </w:pPr>
-            <w:r>
-              <w:rPr>
-                <w:sz w:val="18"/>
-              </w:rPr>
-              <w:t>Nivel</w:t>
-            </w:r>
-          </w:p>
-        </w:tc>
-        <w:tc>
-          <w:tcPr>
-            <w:tcW w:w="3118" w:type="dxa"/>
-            <w:tcBorders>
-              <w:top w:val="single" w:sz="4" w:space="0" w:color="000000"/>
-              <w:left w:val="single" w:sz="4" w:space="0" w:color="000000"/>
-              <w:bottom w:val="single" w:sz="4" w:space="0" w:color="000000"/>
-            </w:tcBorders>
-          </w:tcPr>
-          <w:p>
-            <w:pPr>
-              <w:snapToGrid w:val="0"/>
-              <w:spacing w:before="0"/>
-              <w:rPr>
-                <w:sz w:val="18"/>
-              </w:rPr>
-            </w:pPr>
-            <w:r>
-              <w:rPr>
-                <w:sz w:val="18"/>
-              </w:rPr>
-              <w:t>Línea Base</w:t>
-            </w:r>
-          </w:p>
-        </w:tc>
-        <w:tc>
-          <w:tcPr>
-            <w:tcW w:w="4359" w:type="dxa"/>
-            <w:tcBorders>
-              <w:top w:val="single" w:sz="4" w:space="0" w:color="000000"/>
-              <w:left w:val="single" w:sz="4" w:space="0" w:color="000000"/>
-              <w:bottom w:val="single" w:sz="4" w:space="0" w:color="000000"/>
-              <w:right w:val="single" w:sz="4" w:space="0" w:color="000000"/>
-            </w:tcBorders>
-          </w:tcPr>
-          <w:p>
-            <w:pPr>
-              <w:snapToGrid w:val="0"/>
-              <w:spacing w:before="0"/>
-              <w:rPr>
-                <w:sz w:val="18"/>
-              </w:rPr>
-            </w:pPr>
-            <w:r>
-              <w:rPr>
-                <w:sz w:val="18"/>
-              </w:rPr>
-              <w:t>Criterio</w:t>
-            </w:r>
-          </w:p>
-        </w:tc>
-      </w:tr>
-      <w:tr>
-        <w:tc>
-          <w:tcPr>
-            <w:tcW w:w="940" w:type="dxa"/>
-            <w:tcBorders>
-              <w:top w:val="single" w:sz="4" w:space="0" w:color="000000"/>
-              <w:left w:val="single" w:sz="4" w:space="0" w:color="000000"/>
-              <w:bottom w:val="single" w:sz="4" w:space="0" w:color="000000"/>
-            </w:tcBorders>
-          </w:tcPr>
-          <w:p>
-            <w:pPr>
-              <w:snapToGrid w:val="0"/>
-              <w:spacing w:before="0"/>
-              <w:jc w:val="center"/>
-              <w:rPr>
-                <w:sz w:val="18"/>
-              </w:rPr>
-            </w:pPr>
-            <w:r>
-              <w:rPr>
-                <w:sz w:val="18"/>
-              </w:rPr>
-              <w:t>1</w:t>
-            </w:r>
-          </w:p>
-        </w:tc>
-        <w:tc>
-          <w:tcPr>
-            <w:tcW w:w="3118" w:type="dxa"/>
-            <w:tcBorders>
-              <w:top w:val="single" w:sz="4" w:space="0" w:color="000000"/>
-              <w:left w:val="single" w:sz="4" w:space="0" w:color="000000"/>
-              <w:bottom w:val="single" w:sz="4" w:space="0" w:color="000000"/>
-            </w:tcBorders>
-          </w:tcPr>
-          <w:p>
-            <w:pPr>
-              <w:snapToGrid w:val="0"/>
-              <w:spacing w:before="0"/>
-              <w:rPr>
-                <w:sz w:val="18"/>
-              </w:rPr>
-            </w:pPr>
-            <w:r>
-              <w:rPr>
-                <w:sz w:val="18"/>
-              </w:rPr>
-              <w:t>Línea Base Inicial</w:t>
-            </w:r>
-          </w:p>
-        </w:tc>
-        <w:tc>
-          <w:tcPr>
-            <w:tcW w:w="4359" w:type="dxa"/>
-            <w:tcBorders>
-              <w:top w:val="single" w:sz="4" w:space="0" w:color="000000"/>
-              <w:left w:val="single" w:sz="4" w:space="0" w:color="000000"/>
-              <w:bottom w:val="single" w:sz="4" w:space="0" w:color="000000"/>
-              <w:right w:val="single" w:sz="4" w:space="0" w:color="000000"/>
-            </w:tcBorders>
-          </w:tcPr>
-          <w:p>
-            <w:pPr>
-              <w:spacing w:before="0"/>
-              <w:rPr>
-                <w:sz w:val="18"/>
-              </w:rPr>
-            </w:pPr>
-            <w:r>
-              <w:rPr>
-                <w:sz w:val="18"/>
-              </w:rPr>
-              <w:t>Corresponde a la solicitud de servicio generada por el Cliente.</w:t>
-            </w:r>
-          </w:p>
-        </w:tc>
-      </w:tr>
-      <w:tr>
-        <w:tc>
-          <w:tcPr>
-            <w:tcW w:w="940" w:type="dxa"/>
-            <w:tcBorders>
-              <w:top w:val="single" w:sz="4" w:space="0" w:color="000000"/>
-              <w:left w:val="single" w:sz="4" w:space="0" w:color="000000"/>
-              <w:bottom w:val="single" w:sz="4" w:space="0" w:color="000000"/>
-            </w:tcBorders>
-          </w:tcPr>
-          <w:p>
-            <w:pPr>
-              <w:snapToGrid w:val="0"/>
-              <w:spacing w:before="0"/>
-              <w:jc w:val="center"/>
-              <w:rPr>
-                <w:sz w:val="18"/>
-              </w:rPr>
-            </w:pPr>
-            <w:r>
-              <w:rPr>
-                <w:sz w:val="18"/>
-              </w:rPr>
-              <w:t>2</w:t>
-            </w:r>
-          </w:p>
-        </w:tc>
-        <w:tc>
-          <w:tcPr>
-            <w:tcW w:w="3118" w:type="dxa"/>
-            <w:tcBorders>
-              <w:top w:val="single" w:sz="4" w:space="0" w:color="000000"/>
-              <w:left w:val="single" w:sz="4" w:space="0" w:color="000000"/>
-              <w:bottom w:val="single" w:sz="4" w:space="0" w:color="000000"/>
-            </w:tcBorders>
-          </w:tcPr>
-          <w:p>
-            <w:pPr>
-              <w:snapToGrid w:val="0"/>
-              <w:spacing w:before="0"/>
-              <w:rPr>
-                <w:sz w:val="18"/>
-              </w:rPr>
-            </w:pPr>
-            <w:r>
-              <w:rPr>
-                <w:sz w:val="18"/>
-              </w:rPr>
-              <w:t>Línea Base de Control de Cambios</w:t>
-            </w:r>
-          </w:p>
-        </w:tc>
-        <w:tc>
-          <w:tcPr>
-            <w:tcW w:w="4359" w:type="dxa"/>
-            <w:tcBorders>
-              <w:top w:val="single" w:sz="4" w:space="0" w:color="000000"/>
-              <w:left w:val="single" w:sz="4" w:space="0" w:color="000000"/>
-              <w:bottom w:val="single" w:sz="4" w:space="0" w:color="000000"/>
-              <w:right w:val="single" w:sz="4" w:space="0" w:color="000000"/>
-            </w:tcBorders>
-          </w:tcPr>
-          <w:p>
-            <w:pPr>
-              <w:snapToGrid w:val="0"/>
-              <w:spacing w:before="0"/>
-              <w:rPr>
-                <w:sz w:val="18"/>
-              </w:rPr>
-            </w:pPr>
-            <w:r>
-              <w:rPr>
-                <w:sz w:val="18"/>
-              </w:rPr>
-              <w:t>Corresponde a los cambios que ha tenido la línea base inicial solicitada por el Cliente.</w:t>
-            </w:r>
-          </w:p>
-        </w:tc>
-      </w:tr>
-      <w:tr>
-        <w:tc>
-          <w:tcPr>
-            <w:tcW w:w="940" w:type="dxa"/>
-            <w:tcBorders>
-              <w:top w:val="single" w:sz="4" w:space="0" w:color="000000"/>
-              <w:left w:val="single" w:sz="4" w:space="0" w:color="000000"/>
-              <w:bottom w:val="single" w:sz="4" w:space="0" w:color="000000"/>
-            </w:tcBorders>
-          </w:tcPr>
-          <w:p>
-            <w:pPr>
-              <w:snapToGrid w:val="0"/>
-              <w:spacing w:before="0"/>
-              <w:jc w:val="center"/>
-              <w:rPr>
-                <w:sz w:val="18"/>
-              </w:rPr>
-            </w:pPr>
-            <w:r>
-              <w:rPr>
-                <w:sz w:val="18"/>
-              </w:rPr>
-              <w:t>3</w:t>
-            </w:r>
-          </w:p>
-        </w:tc>
-        <w:tc>
-          <w:tcPr>
-            <w:tcW w:w="3118" w:type="dxa"/>
-            <w:tcBorders>
-              <w:top w:val="single" w:sz="4" w:space="0" w:color="000000"/>
-              <w:left w:val="single" w:sz="4" w:space="0" w:color="000000"/>
-              <w:bottom w:val="single" w:sz="4" w:space="0" w:color="000000"/>
-            </w:tcBorders>
-          </w:tcPr>
-          <w:p>
-            <w:pPr>
-              <w:snapToGrid w:val="0"/>
-              <w:spacing w:before="0"/>
-              <w:rPr>
-                <w:sz w:val="18"/>
-              </w:rPr>
-            </w:pPr>
-            <w:r>
-              <w:rPr>
-                <w:sz w:val="18"/>
-              </w:rPr>
-              <w:t>Línea Base Final</w:t>
-            </w:r>
-          </w:p>
-        </w:tc>
-        <w:tc>
-          <w:tcPr>
-            <w:tcW w:w="4359" w:type="dxa"/>
-            <w:tcBorders>
-              <w:top w:val="single" w:sz="4" w:space="0" w:color="000000"/>
-              <w:left w:val="single" w:sz="4" w:space="0" w:color="000000"/>
-              <w:bottom w:val="single" w:sz="4" w:space="0" w:color="000000"/>
-              <w:right w:val="single" w:sz="4" w:space="0" w:color="000000"/>
-            </w:tcBorders>
-          </w:tcPr>
-          <w:p>
-            <w:pPr>
-              <w:spacing w:before="0"/>
-              <w:rPr>
-                <w:sz w:val="18"/>
-              </w:rPr>
-            </w:pPr>
-            <w:r>
-              <w:rPr>
-                <w:sz w:val="18"/>
-              </w:rPr>
-              <w:t>Corresponde a la solicitud de servicio entregada al Cliente.</w:t>
-            </w:r>
-          </w:p>
-        </w:tc>
-      </w:tr>
-    </w:tbl>
-    <w:p/>
-    <w:p>
-      <w:pPr>
-        <w:pStyle w:val="Ttulo2"/>
-      </w:pPr>
-      <w:bookmarkStart w:id="11" w:name="_Toc392664959"/>
-      <w:r>
-        <w:t>Control de Cambios y Configuraciones</w:t>
-      </w:r>
-      <w:bookmarkEnd w:id="11"/>
-    </w:p>
-    <w:p>
-      <w:pPr>
-        <w:pStyle w:val="Ttulo3"/>
-      </w:pPr>
-      <w:bookmarkStart w:id="12" w:name="_Toc392664960"/>
-      <w:r>
-        <w:t>Aprobación y procesamiento de una solicitud de cambio</w:t>
-      </w:r>
-      <w:bookmarkEnd w:id="12"/>
-    </w:p>
-    <w:p>
-      <w:pPr>
-        <w:pStyle w:val="Comentario"/>
-      </w:pPr>
-      <w:r>
-        <w:t>[Hacer referencia a los activos de proceso empleados y documentos anexos relacionados y documente información relevante específica para el proyecto o producto]</w:t>
-      </w:r>
-    </w:p>
-    <w:p>
-      <w:pPr>
-        <w:pStyle w:val="Comentario"/>
-      </w:pPr>
-      <w:r>
-        <w:t>[Describa (o haga referencia al documento correspondiente) el proceso empleado para registrar y tramitar las solicitudes de cambio y cualquier incidencia que genere un cambio en los ítems de configuración.].</w:t>
-      </w:r>
-    </w:p>
-    <w:p/>
-    <w:p>
-      <w:pPr>
-        <w:pStyle w:val="Ttulo2"/>
-      </w:pPr>
-      <w:bookmarkStart w:id="13" w:name="_Toc392664962"/>
-      <w:r>
-        <w:t>Mantenimiento de la Configuración</w:t>
-      </w:r>
-      <w:bookmarkEnd w:id="13"/>
-    </w:p>
-    <w:p>
-      <w:pPr>
-        <w:pStyle w:val="Ttulo3"/>
-      </w:pPr>
-      <w:bookmarkStart w:id="14" w:name="_Toc392664963"/>
-      <w:r>
-        <w:t>Administración de la información del Cliente</w:t>
-      </w:r>
-      <w:bookmarkEnd w:id="14"/>
-    </w:p>
-    <w:p>
-      <w:pPr>
-        <w:rPr>
-          <w:i/>
-          <w:color w:val="0000FF"/>
-          <w:sz w:val="18"/>
-          <w:lang w:val="es-CO"/>
-        </w:rPr>
-      </w:pPr>
-      <w:r>
-        <w:rPr>
-          <w:i/>
-          <w:color w:val="0000FF"/>
-          <w:sz w:val="18"/>
-          <w:lang w:val="es-CO"/>
-        </w:rPr>
-        <w:t>[Describa</w:t>
-      </w:r>
-      <w:r>
-        <w:rPr>
-          <w:i/>
-          <w:color w:val="0000FF"/>
-          <w:sz w:val="18"/>
-          <w:lang w:val="es-CO"/>
-        </w:rPr>
-        <w:t xml:space="preserve"> de manera general el procedimiento de como </w:t>
-      </w:r>
-      <w:r>
-        <w:rPr>
-          <w:i/>
-          <w:color w:val="0000FF"/>
-          <w:sz w:val="18"/>
-          <w:lang w:val="es-CO"/>
-        </w:rPr>
-        <w:t>recopilar todos los datos o información necesaria para la ejecución del proyecto</w:t>
-      </w:r>
-      <w:r>
-        <w:rPr>
-          <w:i/>
-          <w:color w:val="0000FF"/>
-          <w:sz w:val="18"/>
-          <w:lang w:val="es-CO"/>
-        </w:rPr>
-        <w:t xml:space="preserve"> proveniente del Cliente, en la descripción es necesario especificar el </w:t>
-      </w:r>
-      <w:r>
-        <w:rPr>
-          <w:i/>
-          <w:color w:val="0000FF"/>
-          <w:sz w:val="18"/>
-          <w:lang w:val="es-CO"/>
-        </w:rPr>
-        <w:t>Tipo (Datos / Infraestructura), Nombre de la información requerida, Descripción, Medio de envío, Medio de devolución al cliente y Seguridad de la información</w:t>
-      </w:r>
-      <w:r>
-        <w:rPr>
-          <w:i/>
-          <w:color w:val="0000FF"/>
-          <w:sz w:val="18"/>
-          <w:lang w:val="es-CO"/>
-        </w:rPr>
-        <w:t xml:space="preserve">.  </w:t>
-      </w:r>
-    </w:p>
-    <w:p>
-      <w:pPr>
-        <w:rPr>
-          <w:i/>
-          <w:color w:val="0000FF"/>
-          <w:sz w:val="18"/>
-          <w:lang w:val="es-CO"/>
-        </w:rPr>
-      </w:pPr>
-    </w:p>
-    <w:p>
-      <w:pPr>
-        <w:rPr>
-          <w:i/>
-          <w:color w:val="0000FF"/>
-          <w:sz w:val="18"/>
-          <w:lang w:val="es-CO"/>
-        </w:rPr>
-      </w:pPr>
-      <w:r>
-        <w:rPr>
-          <w:i/>
-          <w:color w:val="0000FF"/>
-          <w:sz w:val="18"/>
-          <w:lang w:val="es-CO"/>
-        </w:rPr>
-        <w:t>No se debe incluir información fija que siempre se utilice para la ejecución de todos los proyectos como puede ser el sistema de calidad o manuales de herramientas estándares dentro del proyecto</w:t>
-      </w:r>
-      <w:r>
-        <w:rPr>
-          <w:i/>
-          <w:color w:val="0000FF"/>
-          <w:sz w:val="18"/>
-          <w:lang w:val="es-CO"/>
-        </w:rPr>
-        <w:t xml:space="preserve"> o aquellos activos que se encuentran versionados o definidos en el documento </w:t>
-      </w:r>
-      <w:r>
-        <w:rPr>
-          <w:i/>
-          <w:color w:val="0000FF"/>
-          <w:sz w:val="18"/>
-          <w:lang w:val="es-CO"/>
-        </w:rPr>
-        <w:t>PT-GINF-009-Lista de activos.</w:t>
-      </w:r>
-    </w:p>
-    <w:p>
-      <w:pPr>
-        <w:rPr>
-          <w:i/>
-          <w:color w:val="0000FF"/>
-          <w:sz w:val="18"/>
-          <w:lang w:val="es-CO"/>
-        </w:rPr>
-      </w:pPr>
-    </w:p>
-    <w:p>
-      <w:pPr>
-        <w:rPr>
-          <w:i/>
-          <w:color w:val="0000FF"/>
-          <w:sz w:val="18"/>
-          <w:lang w:val="es-CO"/>
-        </w:rPr>
-      </w:pPr>
-      <w:r>
-        <w:rPr>
-          <w:i/>
-          <w:color w:val="0000FF"/>
-          <w:sz w:val="18"/>
-          <w:lang w:val="es-CO"/>
-        </w:rPr>
-        <w:t>Ejemplos de información que se puede necesitar son: Leyes, Bases de datos del cliente, requisitos de datos contractuales y no contractuales, información suministrada por el cliente, etc.</w:t>
-      </w:r>
-    </w:p>
-    <w:p>
-      <w:pPr>
-        <w:rPr>
-          <w:sz w:val="18"/>
-          <w:lang w:val="es-CO"/>
-        </w:rPr>
-      </w:pPr>
-    </w:p>
-    <w:p>
-      <w:pPr>
-        <w:rPr>
-          <w:i/>
-          <w:color w:val="0000FF"/>
-          <w:sz w:val="18"/>
-          <w:lang w:val="es-CO"/>
-        </w:rPr>
-      </w:pPr>
-      <w:r>
-        <w:rPr>
-          <w:i/>
-          <w:color w:val="0000FF"/>
-          <w:sz w:val="18"/>
-          <w:lang w:val="es-CO"/>
-        </w:rPr>
-        <w:t>En caso de necesitar algún procedimiento específico para la administración de la información, ejemplo encriptación de información, utilice el siguiente cuadro:</w:t>
-      </w:r>
-    </w:p>
-    <w:p>
-      <w:pPr>
-        <w:rPr>
-          <w:i/>
-          <w:color w:val="0000FF"/>
-          <w:sz w:val="18"/>
-          <w:lang w:val="es-CO"/>
-        </w:rPr>
-      </w:pPr>
-    </w:p>
-    <w:tbl>
-      <w:tblPr>
-        <w:tblW w:w="0" w:type="auto"/>
-        <w:tblBorders>
-          <w:top w:val="single" w:sz="4" w:space="0" w:color="auto"/>
-          <w:left w:val="single" w:sz="4" w:space="0" w:color="auto"/>
-          <w:bottom w:val="single" w:sz="4" w:space="0" w:color="auto"/>
-          <w:right w:val="single" w:sz="4" w:space="0" w:color="auto"/>
-          <w:insideH w:val="single" w:sz="4" w:space="0" w:color="auto"/>
-          <w:insideV w:val="single" w:sz="4" w:space="0" w:color="auto"/>
-        </w:tblBorders>
-        <w:tblLook w:val="04A0" w:firstRow="1" w:lastRow="0" w:firstColumn="1" w:lastColumn="0" w:noHBand="0" w:noVBand="1"/>
-      </w:tblPr>
-      <w:tblGrid>
-        <w:gridCol w:w="1519"/>
-        <w:gridCol w:w="6974"/>
-      </w:tblGrid>
-      <w:tr>
-        <w:tc>
-          <w:tcPr>
-            <w:tcW w:w="1526" w:type="dxa"/>
-            <w:shd w:val="clear" w:color="auto" w:fill="auto"/>
-          </w:tcPr>
-          <w:p>
-            <w:pPr>
-              <w:rPr>
-                <w:b/>
-                <w:i/>
-                <w:sz w:val="18"/>
-                <w:lang w:val="es-CO"/>
-              </w:rPr>
-            </w:pPr>
-            <w:r>
-              <w:rPr>
-                <w:b/>
-                <w:i/>
-                <w:sz w:val="18"/>
-                <w:lang w:val="es-CO"/>
-              </w:rPr>
-              <w:t xml:space="preserve">Tipo </w:t>
-            </w:r>
-          </w:p>
-        </w:tc>
-        <w:tc>
-          <w:tcPr>
-            <w:tcW w:w="7117" w:type="dxa"/>
-            <w:shd w:val="clear" w:color="auto" w:fill="auto"/>
-          </w:tcPr>
-          <w:p>
-            <w:pPr>
-              <w:rPr>
-                <w:b/>
-                <w:i/>
-                <w:sz w:val="18"/>
-                <w:lang w:val="es-CO"/>
-              </w:rPr>
-            </w:pPr>
-            <w:r>
-              <w:rPr>
-                <w:b/>
-                <w:i/>
-                <w:sz w:val="18"/>
-                <w:lang w:val="es-CO"/>
-              </w:rPr>
-              <w:t>Datos / Infraestructura</w:t>
-            </w:r>
-          </w:p>
-        </w:tc>
-      </w:tr>
-      <w:tr>
-        <w:tc>
-          <w:tcPr>
-            <w:tcW w:w="1526" w:type="dxa"/>
-            <w:shd w:val="clear" w:color="auto" w:fill="auto"/>
-          </w:tcPr>
-          <w:p>
-            <w:pPr>
-              <w:rPr>
-                <w:b/>
-                <w:sz w:val="18"/>
-                <w:lang w:val="es-CO"/>
-              </w:rPr>
-            </w:pPr>
-            <w:r>
-              <w:rPr>
-                <w:b/>
-                <w:sz w:val="18"/>
-                <w:lang w:val="es-CO"/>
-              </w:rPr>
-              <w:t>Nombre de la información requerida</w:t>
-            </w:r>
-          </w:p>
-        </w:tc>
-        <w:tc>
-          <w:tcPr>
-            <w:tcW w:w="7117" w:type="dxa"/>
-            <w:shd w:val="clear" w:color="auto" w:fill="auto"/>
-          </w:tcPr>
-          <w:p>
-            <w:pPr>
-              <w:rPr>
-                <w:i/>
-                <w:color w:val="0000FF"/>
-                <w:sz w:val="18"/>
-                <w:lang w:val="es-CO"/>
-              </w:rPr>
-            </w:pPr>
-            <w:r>
-              <w:rPr>
-                <w:i/>
-                <w:color w:val="0000FF"/>
-                <w:sz w:val="18"/>
-                <w:lang w:val="es-CO"/>
-              </w:rPr>
-              <w:t>Nombre descriptivo de la información recibida</w:t>
-            </w:r>
-          </w:p>
-        </w:tc>
-      </w:tr>
-      <w:tr>
-        <w:tc>
-          <w:tcPr>
-            <w:tcW w:w="1526" w:type="dxa"/>
-            <w:shd w:val="clear" w:color="auto" w:fill="auto"/>
-          </w:tcPr>
-          <w:p>
-            <w:pPr>
-              <w:rPr>
-                <w:b/>
-                <w:sz w:val="18"/>
-                <w:lang w:val="es-CO"/>
-              </w:rPr>
-            </w:pPr>
-            <w:r>
-              <w:rPr>
-                <w:b/>
-                <w:sz w:val="18"/>
-                <w:lang w:val="es-CO"/>
-              </w:rPr>
-              <w:t>Descripción</w:t>
-            </w:r>
-          </w:p>
-        </w:tc>
-        <w:tc>
-          <w:tcPr>
-            <w:tcW w:w="7117" w:type="dxa"/>
-            <w:shd w:val="clear" w:color="auto" w:fill="auto"/>
-          </w:tcPr>
-          <w:p>
-            <w:pPr>
-              <w:rPr>
-                <w:i/>
-                <w:color w:val="0000FF"/>
-                <w:sz w:val="18"/>
-                <w:lang w:val="es-CO"/>
-              </w:rPr>
-            </w:pPr>
-            <w:r>
-              <w:rPr>
-                <w:i/>
-                <w:color w:val="0000FF"/>
-                <w:sz w:val="18"/>
-                <w:lang w:val="es-CO"/>
-              </w:rPr>
-              <w:t>Descripción del contenido de la información</w:t>
-            </w:r>
-          </w:p>
-        </w:tc>
-      </w:tr>
-      <w:tr>
-        <w:tc>
-          <w:tcPr>
-            <w:tcW w:w="1526" w:type="dxa"/>
-            <w:shd w:val="clear" w:color="auto" w:fill="auto"/>
-          </w:tcPr>
-          <w:p>
-            <w:pPr>
-              <w:rPr>
-                <w:b/>
-                <w:sz w:val="18"/>
-                <w:lang w:val="es-CO"/>
-              </w:rPr>
-            </w:pPr>
-            <w:r>
-              <w:rPr>
-                <w:b/>
-                <w:sz w:val="18"/>
-                <w:lang w:val="es-CO"/>
-              </w:rPr>
-              <w:t xml:space="preserve">Medio de envío </w:t>
-            </w:r>
-          </w:p>
-        </w:tc>
-        <w:tc>
-          <w:tcPr>
-            <w:tcW w:w="7117" w:type="dxa"/>
-            <w:shd w:val="clear" w:color="auto" w:fill="auto"/>
-          </w:tcPr>
-          <w:p>
-            <w:pPr>
-              <w:rPr>
-                <w:i/>
-                <w:color w:val="0000FF"/>
-                <w:sz w:val="18"/>
-                <w:lang w:val="es-CO"/>
-              </w:rPr>
-            </w:pPr>
-            <w:r>
-              <w:rPr>
-                <w:i/>
-                <w:color w:val="0000FF"/>
-                <w:sz w:val="18"/>
-                <w:lang w:val="es-CO"/>
-              </w:rPr>
-              <w:t>Como en</w:t>
-            </w:r>
-            <w:r>
-              <w:rPr>
-                <w:i/>
-                <w:color w:val="0000FF"/>
-                <w:sz w:val="18"/>
-                <w:lang w:val="es-CO"/>
-              </w:rPr>
-              <w:t xml:space="preserve">vía el cliente la información </w:t>
-            </w:r>
-          </w:p>
-        </w:tc>
-      </w:tr>
-      <w:tr>
-        <w:tc>
-          <w:tcPr>
-            <w:tcW w:w="1526" w:type="dxa"/>
-            <w:shd w:val="clear" w:color="auto" w:fill="auto"/>
-          </w:tcPr>
-          <w:p>
-            <w:pPr>
-              <w:rPr>
-                <w:b/>
-                <w:sz w:val="18"/>
-                <w:lang w:val="es-CO"/>
-              </w:rPr>
-            </w:pPr>
-            <w:r>
-              <w:rPr>
-                <w:b/>
-                <w:sz w:val="18"/>
-                <w:lang w:val="es-CO"/>
-              </w:rPr>
-              <w:t>Medio de devolución al cliente</w:t>
-            </w:r>
-          </w:p>
-        </w:tc>
-        <w:tc>
-          <w:tcPr>
-            <w:tcW w:w="7117" w:type="dxa"/>
-            <w:shd w:val="clear" w:color="auto" w:fill="auto"/>
-          </w:tcPr>
-          <w:p>
-            <w:pPr>
-              <w:rPr>
-                <w:i/>
-                <w:color w:val="0000FF"/>
-                <w:sz w:val="18"/>
-                <w:lang w:val="es-CO"/>
-              </w:rPr>
-            </w:pPr>
-            <w:r>
-              <w:rPr>
-                <w:i/>
-                <w:color w:val="0000FF"/>
-                <w:sz w:val="18"/>
-                <w:lang w:val="es-CO"/>
-              </w:rPr>
-              <w:t xml:space="preserve">Como </w:t>
-            </w:r>
-            <w:r>
-              <w:rPr>
-                <w:i/>
-                <w:color w:val="0000FF"/>
-                <w:sz w:val="18"/>
-                <w:lang w:val="es-CO"/>
-              </w:rPr>
-              <w:t xml:space="preserve">le enviamos </w:t>
-            </w:r>
-            <w:r>
-              <w:rPr>
-                <w:i/>
-                <w:color w:val="0000FF"/>
-                <w:sz w:val="18"/>
-                <w:lang w:val="es-CO"/>
-              </w:rPr>
-              <w:t xml:space="preserve"> la información al Cliente</w:t>
-            </w:r>
-          </w:p>
-        </w:tc>
-      </w:tr>
-      <w:tr>
-        <w:tc>
-          <w:tcPr>
-            <w:tcW w:w="1526" w:type="dxa"/>
-            <w:shd w:val="clear" w:color="auto" w:fill="auto"/>
-          </w:tcPr>
-          <w:p>
-            <w:pPr>
-              <w:rPr>
-                <w:b/>
-                <w:sz w:val="18"/>
-                <w:lang w:val="es-CO"/>
-              </w:rPr>
-            </w:pPr>
-            <w:r>
-              <w:rPr>
-                <w:b/>
-                <w:sz w:val="18"/>
-                <w:lang w:val="es-CO"/>
-              </w:rPr>
-              <w:t>Seguridad de la información</w:t>
-            </w:r>
-          </w:p>
-        </w:tc>
-        <w:tc>
-          <w:tcPr>
-            <w:tcW w:w="7117" w:type="dxa"/>
-            <w:shd w:val="clear" w:color="auto" w:fill="auto"/>
-          </w:tcPr>
-          <w:p>
-            <w:pPr>
-              <w:rPr>
-                <w:i/>
-                <w:color w:val="0000FF"/>
-                <w:sz w:val="18"/>
-                <w:lang w:val="es-CO"/>
-              </w:rPr>
-            </w:pPr>
-            <w:r>
-              <w:rPr>
-                <w:i/>
-                <w:color w:val="0000FF"/>
-                <w:sz w:val="18"/>
-                <w:lang w:val="es-CO"/>
-              </w:rPr>
-              <w:t>Que mecanismos de seguridad son utilizados para garantizar la confidencialidad y la seguridad de la información recibida por parte del Cliente</w:t>
-            </w:r>
-          </w:p>
-        </w:tc>
-      </w:tr>
-    </w:tbl>
-    <w:p/>
-    <w:p>
-      <w:pPr>
-        <w:rPr>
-          <w:lang w:val="es-CO"/>
-        </w:rPr>
-      </w:pPr>
-    </w:p>
-    <w:p>
-      <w:pPr>
-        <w:pStyle w:val="Ttulo1"/>
-      </w:pPr>
-      <w:bookmarkStart w:id="15" w:name="_Toc392664969"/>
-      <w:r>
-        <w:t>Historia de Cambios</w:t>
-      </w:r>
-      <w:bookmarkEnd w:id="15"/>
-    </w:p>
-    <w:p>
-      <w:pPr>
-        <w:rPr>
-          <w:i/>
-          <w:color w:val="0000FF"/>
-        </w:rPr>
-      </w:pPr>
-      <w:r>
-        <w:rPr>
-          <w:i/>
-          <w:color w:val="0000FF"/>
-        </w:rPr>
-        <w:t>Aplica cuando:</w:t>
-      </w:r>
-    </w:p>
-    <w:p>
-      <w:pPr>
         <w:numPr>
           <w:ilvl w:val="0"/>
-          <w:numId w:val="3"/>
+          <w:numId w:val="9"/>
         </w:numPr>
         <w:rPr>
-          <w:i/>
-          <w:color w:val="0000FF"/>
-        </w:rPr>
-      </w:pPr>
-      <w:r>
-        <w:rPr>
-          <w:i/>
-          <w:color w:val="0000FF"/>
-        </w:rPr>
-        <w:t>Las revisiones o cambios sean por parte del cliente o correspondan a una revisión de pares  formal.</w:t>
-      </w:r>
-    </w:p>
-    <w:p>
-      <w:pPr>
+          <w:i w:val="0"/>
+          <w:color w:val="auto"/>
+          <w:sz w:val="20"/>
+        </w:rPr>
+      </w:pPr>
+      <w:r>
+        <w:rPr>
+          <w:i w:val="0"/>
+          <w:color w:val="auto"/>
+          <w:sz w:val="20"/>
+        </w:rPr>
+        <w:t>Cada integrante deberá reportar el trabajo hecho en la rama con un commit especifico de los cambios que realizó,</w:t>
+      </w:r>
+    </w:p>
+    <w:p>
+      <w:pPr>
+        <w:pStyle w:val="Comentario"/>
         <w:numPr>
           <w:ilvl w:val="0"/>
-          <w:numId w:val="3"/>
+          <w:numId w:val="9"/>
         </w:numPr>
-        <w:rPr>
-          <w:i/>
-          <w:color w:val="0000FF"/>
-        </w:rPr>
-      </w:pPr>
-      <w:r>
-        <w:rPr>
-          <w:i/>
-          <w:color w:val="0000FF"/>
-        </w:rPr>
-        <w:t>Se generen cambios en los valores definidos como: metas de desempeño, indicadores, etc.</w:t>
-      </w:r>
-    </w:p>
-    <w:tbl>
-      <w:tblPr>
-        <w:tblW w:w="0" w:type="auto"/>
-        <w:tblInd w:w="108" w:type="dxa"/>
-        <w:tblLayout w:type="fixed"/>
-        <w:tblLook w:val="0000" w:firstRow="0" w:lastRow="0" w:firstColumn="0" w:lastColumn="0" w:noHBand="0" w:noVBand="0"/>
-      </w:tblPr>
-      <w:tblGrid>
-        <w:gridCol w:w="1127"/>
-        <w:gridCol w:w="1269"/>
-        <w:gridCol w:w="4151"/>
-        <w:gridCol w:w="2181"/>
-      </w:tblGrid>
-      <w:tr>
-        <w:tc>
-          <w:tcPr>
-            <w:tcW w:w="1127" w:type="dxa"/>
-            <w:tcBorders>
-              <w:top w:val="single" w:sz="4" w:space="0" w:color="000000"/>
-              <w:left w:val="single" w:sz="4" w:space="0" w:color="000000"/>
-              <w:bottom w:val="single" w:sz="4" w:space="0" w:color="000000"/>
-            </w:tcBorders>
-          </w:tcPr>
-          <w:p>
-            <w:pPr>
-              <w:snapToGrid w:val="0"/>
-              <w:rPr>
-                <w:b/>
-              </w:rPr>
-            </w:pPr>
-            <w:r>
-              <w:rPr>
-                <w:b/>
-              </w:rPr>
-              <w:t>Fecha</w:t>
-            </w:r>
-          </w:p>
-        </w:tc>
-        <w:tc>
-          <w:tcPr>
-            <w:tcW w:w="1269" w:type="dxa"/>
-            <w:tcBorders>
-              <w:top w:val="single" w:sz="4" w:space="0" w:color="000000"/>
-              <w:left w:val="single" w:sz="4" w:space="0" w:color="000000"/>
-              <w:bottom w:val="single" w:sz="4" w:space="0" w:color="000000"/>
-            </w:tcBorders>
-          </w:tcPr>
-          <w:p>
-            <w:pPr>
-              <w:snapToGrid w:val="0"/>
-              <w:rPr>
-                <w:b/>
-              </w:rPr>
-            </w:pPr>
-            <w:r>
-              <w:rPr>
-                <w:b/>
-              </w:rPr>
-              <w:t>Versión</w:t>
-            </w:r>
-          </w:p>
-        </w:tc>
-        <w:tc>
-          <w:tcPr>
-            <w:tcW w:w="4151" w:type="dxa"/>
-            <w:tcBorders>
-              <w:top w:val="single" w:sz="4" w:space="0" w:color="000000"/>
-              <w:left w:val="single" w:sz="4" w:space="0" w:color="000000"/>
-              <w:bottom w:val="single" w:sz="4" w:space="0" w:color="000000"/>
-            </w:tcBorders>
-          </w:tcPr>
-          <w:p>
-            <w:pPr>
-              <w:snapToGrid w:val="0"/>
-              <w:rPr>
-                <w:b/>
-              </w:rPr>
-            </w:pPr>
-            <w:r>
-              <w:rPr>
-                <w:b/>
-              </w:rPr>
-              <w:t>Descripción</w:t>
-            </w:r>
-          </w:p>
-        </w:tc>
-        <w:tc>
-          <w:tcPr>
-            <w:tcW w:w="2181" w:type="dxa"/>
-            <w:tcBorders>
-              <w:top w:val="single" w:sz="4" w:space="0" w:color="000000"/>
-              <w:left w:val="single" w:sz="4" w:space="0" w:color="000000"/>
-              <w:bottom w:val="single" w:sz="4" w:space="0" w:color="000000"/>
-              <w:right w:val="single" w:sz="4" w:space="0" w:color="000000"/>
-            </w:tcBorders>
-          </w:tcPr>
-          <w:p>
-            <w:pPr>
-              <w:snapToGrid w:val="0"/>
-              <w:rPr>
-                <w:b/>
-              </w:rPr>
-            </w:pPr>
-            <w:r>
-              <w:rPr>
-                <w:b/>
-              </w:rPr>
-              <w:t>Autor</w:t>
-            </w:r>
-          </w:p>
-        </w:tc>
-      </w:tr>
-      <w:tr>
-        <w:trPr>
-          <w:trHeight w:val="56"/>
-        </w:trPr>
-        <w:tc>
-          <w:tcPr>
-            <w:tcW w:w="1127" w:type="dxa"/>
-            <w:tcBorders>
-              <w:top w:val="single" w:sz="4" w:space="0" w:color="000000"/>
-              <w:left w:val="single" w:sz="4" w:space="0" w:color="000000"/>
-              <w:bottom w:val="single" w:sz="4" w:space="0" w:color="000000"/>
-            </w:tcBorders>
-          </w:tcPr>
-          <w:p>
-            <w:pPr>
-              <w:snapToGrid w:val="0"/>
-              <w:jc w:val="center"/>
-              <w:rPr>
-                <w:sz w:val="18"/>
-              </w:rPr>
-            </w:pPr>
-            <w:r>
-              <w:rPr>
-                <w:sz w:val="18"/>
-              </w:rPr>
-              <w:t>&lt;</w:t>
-            </w:r>
-            <w:proofErr w:type="spellStart"/>
-            <w:r>
-              <w:rPr>
-                <w:sz w:val="18"/>
-              </w:rPr>
-              <w:t>ddmmaa</w:t>
-            </w:r>
-            <w:proofErr w:type="spellEnd"/>
-            <w:r>
-              <w:rPr>
-                <w:sz w:val="18"/>
-              </w:rPr>
-              <w:t>&gt;</w:t>
-            </w:r>
-          </w:p>
-        </w:tc>
-        <w:tc>
-          <w:tcPr>
-            <w:tcW w:w="1269" w:type="dxa"/>
-            <w:tcBorders>
-              <w:top w:val="single" w:sz="4" w:space="0" w:color="000000"/>
-              <w:left w:val="single" w:sz="4" w:space="0" w:color="000000"/>
-              <w:bottom w:val="single" w:sz="4" w:space="0" w:color="000000"/>
-            </w:tcBorders>
-          </w:tcPr>
-          <w:p>
-            <w:pPr>
-              <w:snapToGrid w:val="0"/>
-              <w:jc w:val="center"/>
-              <w:rPr>
-                <w:sz w:val="18"/>
-              </w:rPr>
-            </w:pPr>
-            <w:r>
-              <w:rPr>
-                <w:sz w:val="18"/>
-              </w:rPr>
-              <w:t>&lt;1.0&gt;</w:t>
-            </w:r>
-          </w:p>
-        </w:tc>
-        <w:tc>
-          <w:tcPr>
-            <w:tcW w:w="4151" w:type="dxa"/>
-            <w:tcBorders>
-              <w:top w:val="single" w:sz="4" w:space="0" w:color="000000"/>
-              <w:left w:val="single" w:sz="4" w:space="0" w:color="000000"/>
-              <w:bottom w:val="single" w:sz="4" w:space="0" w:color="000000"/>
-            </w:tcBorders>
-          </w:tcPr>
-          <w:p>
-            <w:pPr>
-              <w:snapToGrid w:val="0"/>
-              <w:rPr>
-                <w:sz w:val="18"/>
-              </w:rPr>
-            </w:pPr>
-          </w:p>
-        </w:tc>
-        <w:tc>
-          <w:tcPr>
-            <w:tcW w:w="2181" w:type="dxa"/>
-            <w:tcBorders>
-              <w:top w:val="single" w:sz="4" w:space="0" w:color="000000"/>
-              <w:left w:val="single" w:sz="4" w:space="0" w:color="000000"/>
-              <w:bottom w:val="single" w:sz="4" w:space="0" w:color="000000"/>
-              <w:right w:val="single" w:sz="4" w:space="0" w:color="000000"/>
-            </w:tcBorders>
-          </w:tcPr>
-          <w:p>
-            <w:pPr>
-              <w:snapToGrid w:val="0"/>
-              <w:rPr>
-                <w:sz w:val="18"/>
-              </w:rPr>
-            </w:pPr>
-          </w:p>
-        </w:tc>
-      </w:tr>
-      <w:tr>
-        <w:tc>
-          <w:tcPr>
-            <w:tcW w:w="1127" w:type="dxa"/>
-            <w:tcBorders>
-              <w:top w:val="single" w:sz="4" w:space="0" w:color="000000"/>
-              <w:left w:val="single" w:sz="4" w:space="0" w:color="000000"/>
-              <w:bottom w:val="single" w:sz="4" w:space="0" w:color="000000"/>
-            </w:tcBorders>
-          </w:tcPr>
-          <w:p>
-            <w:pPr>
-              <w:snapToGrid w:val="0"/>
-              <w:jc w:val="center"/>
-              <w:rPr>
-                <w:sz w:val="18"/>
-              </w:rPr>
-            </w:pPr>
-          </w:p>
-        </w:tc>
-        <w:tc>
-          <w:tcPr>
-            <w:tcW w:w="1269" w:type="dxa"/>
-            <w:tcBorders>
-              <w:top w:val="single" w:sz="4" w:space="0" w:color="000000"/>
-              <w:left w:val="single" w:sz="4" w:space="0" w:color="000000"/>
-              <w:bottom w:val="single" w:sz="4" w:space="0" w:color="000000"/>
-            </w:tcBorders>
-          </w:tcPr>
-          <w:p>
-            <w:pPr>
-              <w:snapToGrid w:val="0"/>
-              <w:jc w:val="center"/>
-              <w:rPr>
-                <w:sz w:val="18"/>
-              </w:rPr>
-            </w:pPr>
-          </w:p>
-        </w:tc>
-        <w:tc>
-          <w:tcPr>
-            <w:tcW w:w="4151" w:type="dxa"/>
-            <w:tcBorders>
-              <w:top w:val="single" w:sz="4" w:space="0" w:color="000000"/>
-              <w:left w:val="single" w:sz="4" w:space="0" w:color="000000"/>
-              <w:bottom w:val="single" w:sz="4" w:space="0" w:color="000000"/>
-            </w:tcBorders>
-          </w:tcPr>
-          <w:p>
-            <w:pPr>
-              <w:snapToGrid w:val="0"/>
-              <w:rPr>
-                <w:sz w:val="18"/>
-              </w:rPr>
-            </w:pPr>
-          </w:p>
-        </w:tc>
-        <w:tc>
-          <w:tcPr>
-            <w:tcW w:w="2181" w:type="dxa"/>
-            <w:tcBorders>
-              <w:top w:val="single" w:sz="4" w:space="0" w:color="000000"/>
-              <w:left w:val="single" w:sz="4" w:space="0" w:color="000000"/>
-              <w:bottom w:val="single" w:sz="4" w:space="0" w:color="000000"/>
-              <w:right w:val="single" w:sz="4" w:space="0" w:color="000000"/>
-            </w:tcBorders>
-          </w:tcPr>
-          <w:p>
-            <w:pPr>
-              <w:snapToGrid w:val="0"/>
-              <w:rPr>
-                <w:sz w:val="18"/>
-              </w:rPr>
-            </w:pPr>
-          </w:p>
-        </w:tc>
-      </w:tr>
-    </w:tbl>
+      </w:pPr>
+      <w:r>
+        <w:rPr>
+          <w:i w:val="0"/>
+          <w:color w:val="auto"/>
+          <w:sz w:val="20"/>
+        </w:rPr>
+        <w:t>Cuando se realice cambios en el diseño se deberá documentar y ser aprobado por el equipo.</w:t>
+      </w:r>
+      <w:r>
+        <w:t xml:space="preserve"> </w:t>
+      </w:r>
+    </w:p>
     <w:p>
       <w:pPr>
         <w:pStyle w:val="Ttulo1"/>
       </w:pPr>
-      <w:bookmarkStart w:id="16" w:name="_Toc392664970"/>
-      <w:r>
-        <w:t>Aprobaciones</w:t>
-      </w:r>
-      <w:bookmarkEnd w:id="16"/>
-    </w:p>
-    <w:tbl>
-      <w:tblPr>
-        <w:tblW w:w="0" w:type="auto"/>
-        <w:tblInd w:w="108" w:type="dxa"/>
-        <w:tblLayout w:type="fixed"/>
-        <w:tblLook w:val="0000" w:firstRow="0" w:lastRow="0" w:firstColumn="0" w:lastColumn="0" w:noHBand="0" w:noVBand="0"/>
-      </w:tblPr>
-      <w:tblGrid>
-        <w:gridCol w:w="1204"/>
-        <w:gridCol w:w="3686"/>
-        <w:gridCol w:w="3774"/>
-      </w:tblGrid>
-      <w:tr>
-        <w:tc>
-          <w:tcPr>
-            <w:tcW w:w="1204" w:type="dxa"/>
-            <w:tcBorders>
-              <w:top w:val="single" w:sz="4" w:space="0" w:color="000000"/>
-              <w:left w:val="single" w:sz="4" w:space="0" w:color="000000"/>
-              <w:bottom w:val="single" w:sz="4" w:space="0" w:color="000000"/>
-            </w:tcBorders>
-          </w:tcPr>
-          <w:p>
-            <w:pPr>
-              <w:snapToGrid w:val="0"/>
-              <w:rPr>
-                <w:b/>
-              </w:rPr>
-            </w:pPr>
-            <w:r>
-              <w:rPr>
-                <w:b/>
-              </w:rPr>
-              <w:t>Fecha</w:t>
-            </w:r>
-          </w:p>
-        </w:tc>
-        <w:tc>
-          <w:tcPr>
-            <w:tcW w:w="3686" w:type="dxa"/>
-            <w:tcBorders>
-              <w:top w:val="single" w:sz="4" w:space="0" w:color="000000"/>
-              <w:left w:val="single" w:sz="4" w:space="0" w:color="000000"/>
-              <w:bottom w:val="single" w:sz="4" w:space="0" w:color="000000"/>
-            </w:tcBorders>
-          </w:tcPr>
-          <w:p>
-            <w:pPr>
-              <w:snapToGrid w:val="0"/>
-              <w:rPr>
-                <w:b/>
-              </w:rPr>
-            </w:pPr>
-            <w:r>
-              <w:rPr>
-                <w:b/>
-              </w:rPr>
-              <w:t>Nombre</w:t>
-            </w:r>
-          </w:p>
-        </w:tc>
-        <w:tc>
-          <w:tcPr>
-            <w:tcW w:w="3774" w:type="dxa"/>
-            <w:tcBorders>
-              <w:top w:val="single" w:sz="4" w:space="0" w:color="000000"/>
-              <w:left w:val="single" w:sz="4" w:space="0" w:color="000000"/>
-              <w:bottom w:val="single" w:sz="4" w:space="0" w:color="000000"/>
-              <w:right w:val="single" w:sz="4" w:space="0" w:color="000000"/>
-            </w:tcBorders>
-          </w:tcPr>
-          <w:p>
-            <w:pPr>
-              <w:snapToGrid w:val="0"/>
-              <w:rPr>
-                <w:b/>
-              </w:rPr>
-            </w:pPr>
-            <w:r>
-              <w:rPr>
-                <w:b/>
-              </w:rPr>
-              <w:t>Firma</w:t>
-            </w:r>
-          </w:p>
-        </w:tc>
-      </w:tr>
-      <w:tr>
-        <w:tc>
-          <w:tcPr>
-            <w:tcW w:w="1204" w:type="dxa"/>
-            <w:tcBorders>
-              <w:top w:val="single" w:sz="4" w:space="0" w:color="000000"/>
-              <w:left w:val="single" w:sz="4" w:space="0" w:color="000000"/>
-              <w:bottom w:val="single" w:sz="4" w:space="0" w:color="000000"/>
-            </w:tcBorders>
-          </w:tcPr>
-          <w:p>
-            <w:pPr>
-              <w:snapToGrid w:val="0"/>
-              <w:rPr>
-                <w:sz w:val="18"/>
-              </w:rPr>
-            </w:pPr>
-            <w:r>
-              <w:rPr>
-                <w:sz w:val="18"/>
-              </w:rPr>
-              <w:t>&lt;</w:t>
-            </w:r>
-            <w:proofErr w:type="spellStart"/>
-            <w:r>
-              <w:rPr>
-                <w:sz w:val="18"/>
-              </w:rPr>
-              <w:t>ddmmaa</w:t>
-            </w:r>
-            <w:proofErr w:type="spellEnd"/>
-            <w:r>
-              <w:rPr>
-                <w:sz w:val="18"/>
-              </w:rPr>
-              <w:t>&gt;</w:t>
-            </w:r>
-          </w:p>
-        </w:tc>
-        <w:tc>
-          <w:tcPr>
-            <w:tcW w:w="3686" w:type="dxa"/>
-            <w:tcBorders>
-              <w:top w:val="single" w:sz="4" w:space="0" w:color="000000"/>
-              <w:left w:val="single" w:sz="4" w:space="0" w:color="000000"/>
-              <w:bottom w:val="single" w:sz="4" w:space="0" w:color="000000"/>
-            </w:tcBorders>
-          </w:tcPr>
-          <w:p>
-            <w:pPr>
-              <w:snapToGrid w:val="0"/>
-              <w:rPr>
-                <w:sz w:val="18"/>
-              </w:rPr>
-            </w:pPr>
-            <w:r>
-              <w:rPr>
-                <w:sz w:val="18"/>
-              </w:rPr>
-              <w:t>&lt;Nombre revisor&gt;</w:t>
-            </w:r>
-          </w:p>
-        </w:tc>
-        <w:tc>
-          <w:tcPr>
-            <w:tcW w:w="3774" w:type="dxa"/>
-            <w:tcBorders>
-              <w:top w:val="single" w:sz="4" w:space="0" w:color="000000"/>
-              <w:left w:val="single" w:sz="4" w:space="0" w:color="000000"/>
-              <w:bottom w:val="single" w:sz="4" w:space="0" w:color="000000"/>
-              <w:right w:val="single" w:sz="4" w:space="0" w:color="000000"/>
-            </w:tcBorders>
-          </w:tcPr>
-          <w:p>
-            <w:pPr>
-              <w:snapToGrid w:val="0"/>
-              <w:rPr>
-                <w:i/>
-                <w:color w:val="0000FF"/>
-              </w:rPr>
-            </w:pPr>
-            <w:r>
-              <w:rPr>
-                <w:i/>
-                <w:color w:val="0000FF"/>
-              </w:rPr>
-              <w:t>Si aplica</w:t>
-            </w:r>
-          </w:p>
-        </w:tc>
-      </w:tr>
-      <w:tr>
-        <w:tc>
-          <w:tcPr>
-            <w:tcW w:w="1204" w:type="dxa"/>
-            <w:tcBorders>
-              <w:top w:val="single" w:sz="4" w:space="0" w:color="000000"/>
-              <w:left w:val="single" w:sz="4" w:space="0" w:color="000000"/>
-              <w:bottom w:val="single" w:sz="4" w:space="0" w:color="000000"/>
-            </w:tcBorders>
-          </w:tcPr>
-          <w:p>
-            <w:pPr>
-              <w:snapToGrid w:val="0"/>
-              <w:rPr>
-                <w:sz w:val="18"/>
-              </w:rPr>
-            </w:pPr>
-          </w:p>
-        </w:tc>
-        <w:tc>
-          <w:tcPr>
-            <w:tcW w:w="3686" w:type="dxa"/>
-            <w:tcBorders>
-              <w:top w:val="single" w:sz="4" w:space="0" w:color="000000"/>
-              <w:left w:val="single" w:sz="4" w:space="0" w:color="000000"/>
-              <w:bottom w:val="single" w:sz="4" w:space="0" w:color="000000"/>
-            </w:tcBorders>
-          </w:tcPr>
-          <w:p>
-            <w:pPr>
-              <w:snapToGrid w:val="0"/>
-              <w:rPr>
-                <w:sz w:val="18"/>
-              </w:rPr>
-            </w:pPr>
-          </w:p>
-        </w:tc>
-        <w:tc>
-          <w:tcPr>
-            <w:tcW w:w="3774" w:type="dxa"/>
-            <w:tcBorders>
-              <w:top w:val="single" w:sz="4" w:space="0" w:color="000000"/>
-              <w:left w:val="single" w:sz="4" w:space="0" w:color="000000"/>
-              <w:bottom w:val="single" w:sz="4" w:space="0" w:color="000000"/>
-              <w:right w:val="single" w:sz="4" w:space="0" w:color="000000"/>
-            </w:tcBorders>
-          </w:tcPr>
-          <w:p>
-            <w:pPr>
-              <w:snapToGrid w:val="0"/>
-              <w:rPr>
-                <w:sz w:val="18"/>
-              </w:rPr>
-            </w:pPr>
-          </w:p>
-        </w:tc>
-      </w:tr>
-    </w:tbl>
+      <w:bookmarkStart w:id="6" w:name="_Toc392664955"/>
+      <w:r>
+        <w:t>Programa de Gestión de la Configuración</w:t>
+      </w:r>
+      <w:bookmarkEnd w:id="6"/>
+    </w:p>
+    <w:p>
+      <w:pPr>
+        <w:pStyle w:val="Ttulo2"/>
+      </w:pPr>
+      <w:bookmarkStart w:id="7" w:name="_Toc392664956"/>
+      <w:r>
+        <w:t>Identificación de la Configuración</w:t>
+      </w:r>
+      <w:bookmarkEnd w:id="7"/>
+    </w:p>
+    <w:p>
+      <w:pPr>
+        <w:pStyle w:val="Ttulo3"/>
+      </w:pPr>
+      <w:bookmarkStart w:id="8" w:name="_Toc392664957"/>
+      <w:r>
+        <w:t>Métodos de identificación</w:t>
+      </w:r>
+      <w:bookmarkEnd w:id="8"/>
+    </w:p>
+    <w:p>
+      <w:pPr>
+        <w:pStyle w:val="Comentario"/>
+        <w:rPr>
+          <w:i w:val="0"/>
+          <w:color w:val="auto"/>
+          <w:sz w:val="20"/>
+        </w:rPr>
+      </w:pPr>
+    </w:p>
+    <w:p>
+      <w:pPr>
+        <w:pStyle w:val="Comentario"/>
+        <w:rPr>
+          <w:i w:val="0"/>
+          <w:color w:val="auto"/>
+          <w:sz w:val="20"/>
+        </w:rPr>
+      </w:pPr>
+      <w:r>
+        <w:rPr>
+          <w:i w:val="0"/>
+          <w:color w:val="auto"/>
+          <w:sz w:val="20"/>
+        </w:rPr>
+        <w:t>Las historias de usuario están guardadas en Trello:</w:t>
+      </w:r>
+    </w:p>
+    <w:p>
+      <w:pPr>
+        <w:pStyle w:val="Comentario"/>
+        <w:rPr>
+          <w:i w:val="0"/>
+          <w:color w:val="auto"/>
+          <w:sz w:val="20"/>
+        </w:rPr>
+      </w:pPr>
+      <w:hyperlink r:id="rId16" w:history="1">
+        <w:r>
+          <w:rPr>
+            <w:rStyle w:val="Hipervnculo"/>
+            <w:i w:val="0"/>
+            <w:sz w:val="20"/>
+          </w:rPr>
+          <w:t>https://trello.com/b/UlZW3bIj/sprint-0</w:t>
+        </w:r>
+      </w:hyperlink>
+    </w:p>
+    <w:p>
+      <w:pPr>
+        <w:pStyle w:val="Comentario"/>
+        <w:rPr>
+          <w:i w:val="0"/>
+          <w:color w:val="auto"/>
+          <w:sz w:val="20"/>
+        </w:rPr>
+      </w:pPr>
+      <w:hyperlink r:id="rId17" w:history="1">
+        <w:r>
+          <w:rPr>
+            <w:rStyle w:val="Hipervnculo"/>
+            <w:i w:val="0"/>
+            <w:sz w:val="20"/>
+          </w:rPr>
+          <w:t>https://trello.com/b/wS7uhgXE/sprint-1</w:t>
+        </w:r>
+      </w:hyperlink>
+    </w:p>
+    <w:p>
+      <w:pPr>
+        <w:pStyle w:val="Comentario"/>
+        <w:rPr>
+          <w:i w:val="0"/>
+          <w:color w:val="auto"/>
+          <w:sz w:val="20"/>
+        </w:rPr>
+      </w:pPr>
+      <w:hyperlink r:id="rId18" w:history="1">
+        <w:r>
+          <w:rPr>
+            <w:rStyle w:val="Hipervnculo"/>
+            <w:i w:val="0"/>
+            <w:sz w:val="20"/>
+          </w:rPr>
+          <w:t>https://trello.com/b/UngzbRbr/sprint-2</w:t>
+        </w:r>
+      </w:hyperlink>
+    </w:p>
+    <w:p>
+      <w:pPr>
+        <w:pStyle w:val="Comentario"/>
+        <w:rPr>
+          <w:i w:val="0"/>
+          <w:color w:val="auto"/>
+          <w:sz w:val="20"/>
+        </w:rPr>
+      </w:pPr>
+      <w:hyperlink r:id="rId19" w:history="1">
+        <w:r>
+          <w:rPr>
+            <w:rStyle w:val="Hipervnculo"/>
+            <w:i w:val="0"/>
+            <w:sz w:val="20"/>
+          </w:rPr>
+          <w:t>https://trello.com/b/5IZYogSx/sprint-3</w:t>
+        </w:r>
+      </w:hyperlink>
+    </w:p>
+    <w:p>
+      <w:pPr>
+        <w:pStyle w:val="Comentario"/>
+        <w:rPr>
+          <w:i w:val="0"/>
+          <w:color w:val="auto"/>
+          <w:sz w:val="20"/>
+        </w:rPr>
+      </w:pPr>
+      <w:hyperlink r:id="rId20" w:history="1">
+        <w:r>
+          <w:rPr>
+            <w:rStyle w:val="Hipervnculo"/>
+            <w:i w:val="0"/>
+            <w:sz w:val="20"/>
+          </w:rPr>
+          <w:t>https://trello.com/b/HFXGpj6u/sprint-4</w:t>
+        </w:r>
+      </w:hyperlink>
+    </w:p>
+    <w:p>
+      <w:pPr>
+        <w:pStyle w:val="Comentario"/>
+        <w:rPr>
+          <w:i w:val="0"/>
+          <w:color w:val="auto"/>
+          <w:sz w:val="20"/>
+        </w:rPr>
+      </w:pPr>
+      <w:r>
+        <w:rPr>
+          <w:i w:val="0"/>
+          <w:color w:val="auto"/>
+          <w:sz w:val="20"/>
+        </w:rPr>
+        <w:t>https://trello.com/b/k7bmPESA/sprint-5</w:t>
+      </w:r>
+    </w:p>
+    <w:p>
+      <w:pPr>
+        <w:pStyle w:val="Comentario"/>
+        <w:rPr>
+          <w:i w:val="0"/>
+          <w:color w:val="auto"/>
+          <w:sz w:val="20"/>
+        </w:rPr>
+      </w:pPr>
+    </w:p>
+    <w:p>
+      <w:pPr>
+        <w:pStyle w:val="Comentario"/>
+        <w:rPr>
+          <w:i w:val="0"/>
+          <w:color w:val="auto"/>
+          <w:sz w:val="20"/>
+        </w:rPr>
+      </w:pPr>
+      <w:r>
+        <w:rPr>
+          <w:i w:val="0"/>
+          <w:color w:val="auto"/>
+          <w:sz w:val="20"/>
+        </w:rPr>
+        <w:t>Y un repositorio compartido en:</w:t>
+      </w:r>
+    </w:p>
+    <w:p>
+      <w:pPr>
+        <w:pStyle w:val="Comentario"/>
+        <w:rPr>
+          <w:i w:val="0"/>
+          <w:color w:val="auto"/>
+          <w:sz w:val="20"/>
+        </w:rPr>
+      </w:pPr>
+      <w:r>
+        <w:rPr>
+          <w:i w:val="0"/>
+          <w:color w:val="auto"/>
+          <w:sz w:val="20"/>
+        </w:rPr>
+        <w:t>https://github.com/nanareyes/Proyecto-Ciclo-3/branches</w:t>
+      </w:r>
+    </w:p>
+    <w:p>
+      <w:pPr>
+        <w:pStyle w:val="Ttulo3"/>
+      </w:pPr>
+      <w:bookmarkStart w:id="9" w:name="_Toc392664958"/>
+      <w:r>
+        <w:t>Líneas Base</w:t>
+      </w:r>
+      <w:bookmarkEnd w:id="9"/>
+    </w:p>
+    <w:p>
+      <w:r>
+        <w:t xml:space="preserve">Las líneas de servicio se establecen para dar un avance del proyecto al cliente y hacer </w:t>
+      </w:r>
+      <w:proofErr w:type="gramStart"/>
+      <w:r>
+        <w:t>modificaciones</w:t>
+      </w:r>
+      <w:proofErr w:type="gramEnd"/>
+      <w:r>
+        <w:t xml:space="preserve"> en el desarrollo cuando se esté a tiempo de cambiarlas según lo que requiera el cliente. Se establecen tres etapas para la línea de desarrollo que es al inicio del proyecto, a la mitad del desarrollo de loo pactado y al final de este para generar lo últimos cambios.</w:t>
+      </w:r>
+    </w:p>
+    <w:p>
+      <w:r>
+        <w:t xml:space="preserve">Página de inicio Se generó un diseño establecido con colores y diseños según el mockup inicial Se cambió el diseño de colores y forma preestablecida de la página de inicio Se entrega el diseño final de la página con respecto a la </w:t>
+      </w:r>
+      <w:r>
+        <w:t>última</w:t>
+      </w:r>
+      <w:r>
+        <w:t xml:space="preserve"> actualización del Mockup</w:t>
+      </w:r>
+      <w:r>
+        <w:t>.</w:t>
+      </w:r>
+    </w:p>
+    <w:p>
+      <w:r>
+        <w:t>Sección de servicio Se establece crear un portafolio de servicios en donde se posteé fotos de todos los servicios ofrecidos. Se corrige la presentación y se cataloga por secciones los diferentes servicios a ofrecer. La sección de servicios se actualiza con la categorización correspondiente.</w:t>
+      </w:r>
+    </w:p>
+    <w:p>
+      <w:r>
+        <w:t>Registro de usuario. Se establece que debe existir una interfaz para el registro de un usuario. Se especifica la creación del registro de usuario dependiendo del rol que desempeñara en la página. Se entrega la interfaz en donde se establece la división del registro de usuario para el estilista y el cliente.</w:t>
+      </w:r>
+    </w:p>
+    <w:p>
+      <w:r>
+        <w:lastRenderedPageBreak/>
+        <w:t>Las ramas del repositorio son:</w:t>
+      </w:r>
+    </w:p>
+    <w:p>
+      <w:hyperlink r:id="rId21" w:history="1">
+        <w:r>
+          <w:rPr>
+            <w:rStyle w:val="Hipervnculo"/>
+          </w:rPr>
+          <w:t>https://github.com/nanareyes/Proyecto-Ciclo-3</w:t>
+        </w:r>
+      </w:hyperlink>
+    </w:p>
+    <w:p>
+      <w:hyperlink r:id="rId22" w:history="1">
+        <w:r>
+          <w:rPr>
+            <w:rStyle w:val="Hipervnculo"/>
+          </w:rPr>
+          <w:t>https://github.com/nanareyes/Proyecto-Ciclo-3/tree/development</w:t>
+        </w:r>
+      </w:hyperlink>
+    </w:p>
+    <w:p>
+      <w:hyperlink r:id="rId23" w:history="1">
+        <w:r>
+          <w:rPr>
+            <w:rStyle w:val="Hipervnculo"/>
+          </w:rPr>
+          <w:t>https://github.com/nanareyes/Proyecto-Ciclo-3/tree/yenny</w:t>
+        </w:r>
+      </w:hyperlink>
+    </w:p>
+    <w:p>
+      <w:hyperlink r:id="rId24" w:history="1">
+        <w:r>
+          <w:rPr>
+            <w:rStyle w:val="Hipervnculo"/>
+          </w:rPr>
+          <w:t>https://github.com/nanareyes/Proyecto-Ciclo-3/tree/carolina</w:t>
+        </w:r>
+      </w:hyperlink>
+    </w:p>
+    <w:p>
+      <w:hyperlink r:id="rId25" w:history="1">
+        <w:r>
+          <w:rPr>
+            <w:rStyle w:val="Hipervnculo"/>
+          </w:rPr>
+          <w:t>https://github.com/nanareyes/Proyecto-Ciclo-3/tree/zoraida</w:t>
+        </w:r>
+      </w:hyperlink>
+    </w:p>
+    <w:p>
+      <w:r>
+        <w:t>https://github.com/nanareyes/Proyecto-Ciclo-3/tree/camila</w:t>
+      </w:r>
+      <w:bookmarkStart w:id="10" w:name="_GoBack"/>
+      <w:bookmarkEnd w:id="10"/>
+    </w:p>
     <w:p/>
+    <w:p>
+      <w:pPr>
+        <w:pStyle w:val="Ttulo2"/>
+      </w:pPr>
+      <w:bookmarkStart w:id="11" w:name="_Toc392664959"/>
+      <w:r>
+        <w:t>Control de Cambios y Configuraciones</w:t>
+      </w:r>
+      <w:bookmarkEnd w:id="11"/>
+    </w:p>
+    <w:p>
+      <w:pPr>
+        <w:pStyle w:val="Ttulo3"/>
+      </w:pPr>
+      <w:bookmarkStart w:id="12" w:name="_Toc392664960"/>
+      <w:r>
+        <w:t>Aprobación y procesamiento de una solicitud de cambio</w:t>
+      </w:r>
+      <w:bookmarkEnd w:id="12"/>
+    </w:p>
+    <w:p>
+      <w:r>
+        <w:t>Diagrama de flujo del procedimiento de elaboración de solicitud de cambio Política del proceso: El análisis de riesgo e impacto, es obligatorio para la Gestión de Cambios. Todo cambio debe iniciar a través de un SDC y seguir las actividades del proceso. Debe ser categorizado como: cambio normal, cambio estándar o cambio emergente, los cuales deben pasar por el conocimiento y autorización de los miembros del CAB y del ECAB respectivamente. Los cambios que sean rechazados o pendientes, deberán tener el estado correspondiente y el motivo por el que se toma la decisión. 010 Los cambios deberán tener un tiempo estimado de trabajo asociado y notificado a la Mesa de Ayuda si se afecta un servicio. PROCESO Y PROCEDIIENTOS de solicitud de cambio de TI Registro de Cambio contiene toda la información requerida para aprobar el Cambio. Se añade información adicional según pasa el Cambio por su ciclo de vida. MANUAL PARA EL PROCEDIMIENTO ELABORACION DE CAMBIO PROCEDIMIENTO PARA EL CIERRE</w:t>
+      </w:r>
+      <w:r>
+        <w:t xml:space="preserve"> DEL CAMBIO</w:t>
+      </w:r>
+    </w:p>
+    <w:p>
+      <w:r>
+        <w:t>El diagrama de flujo del procedimiento de elaboración de solicitud de cambio:</w:t>
+      </w:r>
+    </w:p>
+    <w:p>
+      <w:pPr>
+        <w:pStyle w:val="Prrafodelista"/>
+        <w:numPr>
+          <w:ilvl w:val="0"/>
+          <w:numId w:val="10"/>
+        </w:numPr>
+      </w:pPr>
+      <w:r>
+        <w:t xml:space="preserve">Todo </w:t>
+      </w:r>
+      <w:r>
+        <w:t>el procedimiento de elaboración de solicitud de cambio,</w:t>
+      </w:r>
+    </w:p>
+    <w:p>
+      <w:pPr>
+        <w:pStyle w:val="Prrafodelista"/>
+        <w:numPr>
+          <w:ilvl w:val="0"/>
+          <w:numId w:val="10"/>
+        </w:numPr>
+      </w:pPr>
+      <w:r>
+        <w:t xml:space="preserve">Elaborar políticas de proceso, </w:t>
+      </w:r>
+    </w:p>
+    <w:p>
+      <w:pPr>
+        <w:pStyle w:val="Prrafodelista"/>
+        <w:numPr>
+          <w:ilvl w:val="0"/>
+          <w:numId w:val="10"/>
+        </w:numPr>
+      </w:pPr>
+      <w:r>
+        <w:t>Proceso y procedimiento de solicitud de cambio,</w:t>
+      </w:r>
+    </w:p>
+    <w:p>
+      <w:pPr>
+        <w:pStyle w:val="Prrafodelista"/>
+        <w:numPr>
+          <w:ilvl w:val="0"/>
+          <w:numId w:val="10"/>
+        </w:numPr>
+      </w:pPr>
+      <w:r>
+        <w:t>Procedimiento para el cierre de cambio,</w:t>
+      </w:r>
+    </w:p>
+    <w:p>
+      <w:pPr>
+        <w:pStyle w:val="Prrafodelista"/>
+        <w:numPr>
+          <w:ilvl w:val="0"/>
+          <w:numId w:val="10"/>
+        </w:numPr>
+      </w:pPr>
+      <w:r>
+        <w:t>Manual para el procedimiento del cambio,</w:t>
+      </w:r>
+    </w:p>
+    <w:p>
+      <w:pPr>
+        <w:pStyle w:val="Ttulo2"/>
+      </w:pPr>
+      <w:bookmarkStart w:id="13" w:name="_Toc392664962"/>
+      <w:r>
+        <w:t>Mantenimiento de la Configuración</w:t>
+      </w:r>
+      <w:bookmarkEnd w:id="13"/>
+    </w:p>
+    <w:p>
+      <w:pPr>
+        <w:pStyle w:val="Ttulo3"/>
+      </w:pPr>
+      <w:bookmarkStart w:id="14" w:name="_Toc392664963"/>
+      <w:r>
+        <w:t>Administración de la información del Cliente</w:t>
+      </w:r>
+      <w:bookmarkEnd w:id="14"/>
+    </w:p>
+    <w:p>
+      <w:r>
+        <w:t>Se desarrolló un formato de registro de cliente con campos tales como:</w:t>
+      </w:r>
+    </w:p>
+    <w:p>
+      <w:pPr>
+        <w:pStyle w:val="Prrafodelista"/>
+        <w:numPr>
+          <w:ilvl w:val="0"/>
+          <w:numId w:val="12"/>
+        </w:numPr>
+      </w:pPr>
+      <w:r>
+        <w:t>Nombre,</w:t>
+      </w:r>
+    </w:p>
+    <w:p>
+      <w:pPr>
+        <w:pStyle w:val="Prrafodelista"/>
+        <w:numPr>
+          <w:ilvl w:val="0"/>
+          <w:numId w:val="12"/>
+        </w:numPr>
+      </w:pPr>
+      <w:r>
+        <w:t>Apellidos,</w:t>
+      </w:r>
+    </w:p>
+    <w:p>
+      <w:pPr>
+        <w:pStyle w:val="Prrafodelista"/>
+        <w:numPr>
+          <w:ilvl w:val="0"/>
+          <w:numId w:val="12"/>
+        </w:numPr>
+      </w:pPr>
+      <w:r>
+        <w:t>No documento</w:t>
+      </w:r>
+      <w:r>
+        <w:t>,</w:t>
+      </w:r>
+    </w:p>
+    <w:p>
+      <w:pPr>
+        <w:pStyle w:val="Prrafodelista"/>
+        <w:numPr>
+          <w:ilvl w:val="0"/>
+          <w:numId w:val="12"/>
+        </w:numPr>
+      </w:pPr>
+      <w:r>
+        <w:t>Municipio,</w:t>
+      </w:r>
+    </w:p>
+    <w:p>
+      <w:pPr>
+        <w:pStyle w:val="Prrafodelista"/>
+        <w:numPr>
+          <w:ilvl w:val="0"/>
+          <w:numId w:val="12"/>
+        </w:numPr>
+      </w:pPr>
+      <w:r>
+        <w:t>Departamento,</w:t>
+      </w:r>
+    </w:p>
+    <w:p>
+      <w:pPr>
+        <w:pStyle w:val="Prrafodelista"/>
+        <w:numPr>
+          <w:ilvl w:val="0"/>
+          <w:numId w:val="12"/>
+        </w:numPr>
+      </w:pPr>
+      <w:r>
+        <w:t>Dirección,</w:t>
+      </w:r>
+    </w:p>
+    <w:p>
+      <w:pPr>
+        <w:pStyle w:val="Prrafodelista"/>
+        <w:numPr>
+          <w:ilvl w:val="0"/>
+          <w:numId w:val="12"/>
+        </w:numPr>
+      </w:pPr>
+      <w:r>
+        <w:t>Teléfono,</w:t>
+      </w:r>
+    </w:p>
+    <w:p>
+      <w:pPr>
+        <w:pStyle w:val="Prrafodelista"/>
+        <w:numPr>
+          <w:ilvl w:val="0"/>
+          <w:numId w:val="12"/>
+        </w:numPr>
+      </w:pPr>
+      <w:r>
+        <w:t>Fecha de nacimiento.</w:t>
+      </w:r>
+    </w:p>
+    <w:p>
+      <w:r>
+        <w:t>Se manejará un tipo de información primaria de comunicación directa con el cliente y los estilistas. La ley de protección de datos reconoce el derecho que tienen todos los que proporcionen información Agendy Nails a conocer, actualizar y rectificar lo que se haya recogido sobre ellas</w:t>
+      </w:r>
+      <w:r>
+        <w:t>, basándose en la ley 1581 de 2012 de protección de datos, estableciendo la responsabilidad de la protección de datos personales, determinando la finalidad de la recolección de datos personales y estableciendo la política de privacidad, informando al titular y solicitando su autorización expresa</w:t>
+      </w:r>
+      <w:r>
+        <w:t>. En base a la  Norma ISO 27001</w:t>
+      </w:r>
+      <w:r>
+        <w:t xml:space="preserve"> para dar seguridad a la información. Al inscribirse el cliente diligenciando el formulario sobre sus datos personales el cliente tiene derecho a solicitar el acceso a los datos almacenados, solicitar rectificación o la cancelación, solicitar limitación sobre su tratamiento u oponerse al tratamiento, el ejercicio de este derecho es personal y debe ser ejercido directamente por el interesado. Los datos pueden suministrarse a </w:t>
+      </w:r>
+      <w:r>
+        <w:lastRenderedPageBreak/>
+        <w:t>los titulares, sus causabientes cuando ellos falten, a las entidades públicas o a los terceros autorizados por el titular o por la ley.</w:t>
+      </w:r>
+    </w:p>
+    <w:p/>
+    <w:p>
+      <w:r>
+        <w:t>Los datos recolectados son objeto del siguiente tratamiento:</w:t>
+      </w:r>
+    </w:p>
+    <w:p>
+      <w:pPr>
+        <w:pStyle w:val="Prrafodelista"/>
+        <w:numPr>
+          <w:ilvl w:val="0"/>
+          <w:numId w:val="13"/>
+        </w:numPr>
+      </w:pPr>
+      <w:r>
+        <w:t>Se recolecta la información,</w:t>
+      </w:r>
+    </w:p>
+    <w:p>
+      <w:pPr>
+        <w:pStyle w:val="Prrafodelista"/>
+        <w:numPr>
+          <w:ilvl w:val="0"/>
+          <w:numId w:val="13"/>
+        </w:numPr>
+      </w:pPr>
+      <w:r>
+        <w:t>Se almacena en un archivo electrónico,</w:t>
+      </w:r>
+    </w:p>
+    <w:p>
+      <w:pPr>
+        <w:pStyle w:val="Prrafodelista"/>
+        <w:numPr>
+          <w:ilvl w:val="0"/>
+          <w:numId w:val="13"/>
+        </w:numPr>
+      </w:pPr>
+      <w:r>
+        <w:t>Se actualiza la información,</w:t>
+      </w:r>
+    </w:p>
+    <w:p>
+      <w:pPr>
+        <w:pStyle w:val="Prrafodelista"/>
+        <w:numPr>
+          <w:ilvl w:val="0"/>
+          <w:numId w:val="13"/>
+        </w:numPr>
+      </w:pPr>
+      <w:r>
+        <w:t>Se hace una copia de seguridad,</w:t>
+      </w:r>
+    </w:p>
+    <w:p>
+      <w:pPr>
+        <w:pStyle w:val="Prrafodelista"/>
+        <w:numPr>
+          <w:ilvl w:val="0"/>
+          <w:numId w:val="13"/>
+        </w:numPr>
+      </w:pPr>
+      <w:r>
+        <w:t>Esta información es de uso exclusivo de Agendy Nails y sólo se maneja internamente.</w:t>
+      </w:r>
+    </w:p>
     <w:p/>
     <w:sectPr>
-      <w:headerReference w:type="default" r:id="rId16"/>
-      <w:headerReference w:type="first" r:id="rId17"/>
+      <w:headerReference w:type="default" r:id="rId26"/>
+      <w:headerReference w:type="first" r:id="rId27"/>
       <w:pgSz w:w="11905" w:h="16837" w:code="9"/>
       <w:pgMar w:top="1418" w:right="1701" w:bottom="1134" w:left="1701" w:header="709" w:footer="709" w:gutter="0"/>
       <w:cols w:space="720"/>
@@ -5224,6 +3584,119 @@
     </w:lvl>
   </w:abstractNum>
   <w:abstractNum w:abstractNumId="5" w15:restartNumberingAfterBreak="0">
+    <w:nsid w:val="07FE5061"/>
+    <w:multiLevelType w:val="hybridMultilevel"/>
+    <w:tmpl w:val="BFB62D02"/>
+    <w:lvl w:ilvl="0" w:tplc="240A0001">
+      <w:start w:val="1"/>
+      <w:numFmt w:val="bullet"/>
+      <w:lvlText w:val=""/>
+      <w:lvlJc w:val="left"/>
+      <w:pPr>
+        <w:ind w:left="720" w:hanging="360"/>
+      </w:pPr>
+      <w:rPr>
+        <w:rFonts w:ascii="Symbol" w:hAnsi="Symbol" w:hint="default"/>
+      </w:rPr>
+    </w:lvl>
+    <w:lvl w:ilvl="1" w:tplc="240A0003" w:tentative="1">
+      <w:start w:val="1"/>
+      <w:numFmt w:val="bullet"/>
+      <w:lvlText w:val="o"/>
+      <w:lvlJc w:val="left"/>
+      <w:pPr>
+        <w:ind w:left="1440" w:hanging="360"/>
+      </w:pPr>
+      <w:rPr>
+        <w:rFonts w:ascii="Courier New" w:hAnsi="Courier New" w:cs="Courier New" w:hint="default"/>
+      </w:rPr>
+    </w:lvl>
+    <w:lvl w:ilvl="2" w:tplc="240A0005" w:tentative="1">
+      <w:start w:val="1"/>
+      <w:numFmt w:val="bullet"/>
+      <w:lvlText w:val=""/>
+      <w:lvlJc w:val="left"/>
+      <w:pPr>
+        <w:ind w:left="2160" w:hanging="360"/>
+      </w:pPr>
+      <w:rPr>
+        <w:rFonts w:ascii="Wingdings" w:hAnsi="Wingdings" w:hint="default"/>
+      </w:rPr>
+    </w:lvl>
+    <w:lvl w:ilvl="3" w:tplc="240A0001" w:tentative="1">
+      <w:start w:val="1"/>
+      <w:numFmt w:val="bullet"/>
+      <w:lvlText w:val=""/>
+      <w:lvlJc w:val="left"/>
+      <w:pPr>
+        <w:ind w:left="2880" w:hanging="360"/>
+      </w:pPr>
+      <w:rPr>
+        <w:rFonts w:ascii="Symbol" w:hAnsi="Symbol" w:hint="default"/>
+      </w:rPr>
+    </w:lvl>
+    <w:lvl w:ilvl="4" w:tplc="240A0003" w:tentative="1">
+      <w:start w:val="1"/>
+      <w:numFmt w:val="bullet"/>
+      <w:lvlText w:val="o"/>
+      <w:lvlJc w:val="left"/>
+      <w:pPr>
+        <w:ind w:left="3600" w:hanging="360"/>
+      </w:pPr>
+      <w:rPr>
+        <w:rFonts w:ascii="Courier New" w:hAnsi="Courier New" w:cs="Courier New" w:hint="default"/>
+      </w:rPr>
+    </w:lvl>
+    <w:lvl w:ilvl="5" w:tplc="240A0005" w:tentative="1">
+      <w:start w:val="1"/>
+      <w:numFmt w:val="bullet"/>
+      <w:lvlText w:val=""/>
+      <w:lvlJc w:val="left"/>
+      <w:pPr>
+        <w:ind w:left="4320" w:hanging="360"/>
+      </w:pPr>
+      <w:rPr>
+        <w:rFonts w:ascii="Wingdings" w:hAnsi="Wingdings" w:hint="default"/>
+      </w:rPr>
+    </w:lvl>
+    <w:lvl w:ilvl="6" w:tplc="240A0001" w:tentative="1">
+      <w:start w:val="1"/>
+      <w:numFmt w:val="bullet"/>
+      <w:lvlText w:val=""/>
+      <w:lvlJc w:val="left"/>
+      <w:pPr>
+        <w:ind w:left="5040" w:hanging="360"/>
+      </w:pPr>
+      <w:rPr>
+        <w:rFonts w:ascii="Symbol" w:hAnsi="Symbol" w:hint="default"/>
+      </w:rPr>
+    </w:lvl>
+    <w:lvl w:ilvl="7" w:tplc="240A0003" w:tentative="1">
+      <w:start w:val="1"/>
+      <w:numFmt w:val="bullet"/>
+      <w:lvlText w:val="o"/>
+      <w:lvlJc w:val="left"/>
+      <w:pPr>
+        <w:ind w:left="5760" w:hanging="360"/>
+      </w:pPr>
+      <w:rPr>
+        <w:rFonts w:ascii="Courier New" w:hAnsi="Courier New" w:cs="Courier New" w:hint="default"/>
+      </w:rPr>
+    </w:lvl>
+    <w:lvl w:ilvl="8" w:tplc="240A0005" w:tentative="1">
+      <w:start w:val="1"/>
+      <w:numFmt w:val="bullet"/>
+      <w:lvlText w:val=""/>
+      <w:lvlJc w:val="left"/>
+      <w:pPr>
+        <w:ind w:left="6480" w:hanging="360"/>
+      </w:pPr>
+      <w:rPr>
+        <w:rFonts w:ascii="Wingdings" w:hAnsi="Wingdings" w:hint="default"/>
+      </w:rPr>
+    </w:lvl>
+  </w:abstractNum>
+  <w:abstractNum w:abstractNumId="6" w15:restartNumberingAfterBreak="0">
     <w:nsid w:val="16916746"/>
     <w:multiLevelType w:val="hybridMultilevel"/>
     <w:tmpl w:val="6C569E5A"/>
@@ -5336,7 +3809,120 @@
       </w:rPr>
     </w:lvl>
   </w:abstractNum>
-  <w:abstractNum w:abstractNumId="6" w15:restartNumberingAfterBreak="0">
+  <w:abstractNum w:abstractNumId="7" w15:restartNumberingAfterBreak="0">
+    <w:nsid w:val="241F7565"/>
+    <w:multiLevelType w:val="hybridMultilevel"/>
+    <w:tmpl w:val="CFA0EE20"/>
+    <w:lvl w:ilvl="0" w:tplc="240A0001">
+      <w:start w:val="1"/>
+      <w:numFmt w:val="bullet"/>
+      <w:lvlText w:val=""/>
+      <w:lvlJc w:val="left"/>
+      <w:pPr>
+        <w:ind w:left="720" w:hanging="360"/>
+      </w:pPr>
+      <w:rPr>
+        <w:rFonts w:ascii="Symbol" w:hAnsi="Symbol" w:hint="default"/>
+      </w:rPr>
+    </w:lvl>
+    <w:lvl w:ilvl="1" w:tplc="240A0003" w:tentative="1">
+      <w:start w:val="1"/>
+      <w:numFmt w:val="bullet"/>
+      <w:lvlText w:val="o"/>
+      <w:lvlJc w:val="left"/>
+      <w:pPr>
+        <w:ind w:left="1440" w:hanging="360"/>
+      </w:pPr>
+      <w:rPr>
+        <w:rFonts w:ascii="Courier New" w:hAnsi="Courier New" w:cs="Courier New" w:hint="default"/>
+      </w:rPr>
+    </w:lvl>
+    <w:lvl w:ilvl="2" w:tplc="240A0005" w:tentative="1">
+      <w:start w:val="1"/>
+      <w:numFmt w:val="bullet"/>
+      <w:lvlText w:val=""/>
+      <w:lvlJc w:val="left"/>
+      <w:pPr>
+        <w:ind w:left="2160" w:hanging="360"/>
+      </w:pPr>
+      <w:rPr>
+        <w:rFonts w:ascii="Wingdings" w:hAnsi="Wingdings" w:hint="default"/>
+      </w:rPr>
+    </w:lvl>
+    <w:lvl w:ilvl="3" w:tplc="240A0001" w:tentative="1">
+      <w:start w:val="1"/>
+      <w:numFmt w:val="bullet"/>
+      <w:lvlText w:val=""/>
+      <w:lvlJc w:val="left"/>
+      <w:pPr>
+        <w:ind w:left="2880" w:hanging="360"/>
+      </w:pPr>
+      <w:rPr>
+        <w:rFonts w:ascii="Symbol" w:hAnsi="Symbol" w:hint="default"/>
+      </w:rPr>
+    </w:lvl>
+    <w:lvl w:ilvl="4" w:tplc="240A0003" w:tentative="1">
+      <w:start w:val="1"/>
+      <w:numFmt w:val="bullet"/>
+      <w:lvlText w:val="o"/>
+      <w:lvlJc w:val="left"/>
+      <w:pPr>
+        <w:ind w:left="3600" w:hanging="360"/>
+      </w:pPr>
+      <w:rPr>
+        <w:rFonts w:ascii="Courier New" w:hAnsi="Courier New" w:cs="Courier New" w:hint="default"/>
+      </w:rPr>
+    </w:lvl>
+    <w:lvl w:ilvl="5" w:tplc="240A0005" w:tentative="1">
+      <w:start w:val="1"/>
+      <w:numFmt w:val="bullet"/>
+      <w:lvlText w:val=""/>
+      <w:lvlJc w:val="left"/>
+      <w:pPr>
+        <w:ind w:left="4320" w:hanging="360"/>
+      </w:pPr>
+      <w:rPr>
+        <w:rFonts w:ascii="Wingdings" w:hAnsi="Wingdings" w:hint="default"/>
+      </w:rPr>
+    </w:lvl>
+    <w:lvl w:ilvl="6" w:tplc="240A0001" w:tentative="1">
+      <w:start w:val="1"/>
+      <w:numFmt w:val="bullet"/>
+      <w:lvlText w:val=""/>
+      <w:lvlJc w:val="left"/>
+      <w:pPr>
+        <w:ind w:left="5040" w:hanging="360"/>
+      </w:pPr>
+      <w:rPr>
+        <w:rFonts w:ascii="Symbol" w:hAnsi="Symbol" w:hint="default"/>
+      </w:rPr>
+    </w:lvl>
+    <w:lvl w:ilvl="7" w:tplc="240A0003" w:tentative="1">
+      <w:start w:val="1"/>
+      <w:numFmt w:val="bullet"/>
+      <w:lvlText w:val="o"/>
+      <w:lvlJc w:val="left"/>
+      <w:pPr>
+        <w:ind w:left="5760" w:hanging="360"/>
+      </w:pPr>
+      <w:rPr>
+        <w:rFonts w:ascii="Courier New" w:hAnsi="Courier New" w:cs="Courier New" w:hint="default"/>
+      </w:rPr>
+    </w:lvl>
+    <w:lvl w:ilvl="8" w:tplc="240A0005" w:tentative="1">
+      <w:start w:val="1"/>
+      <w:numFmt w:val="bullet"/>
+      <w:lvlText w:val=""/>
+      <w:lvlJc w:val="left"/>
+      <w:pPr>
+        <w:ind w:left="6480" w:hanging="360"/>
+      </w:pPr>
+      <w:rPr>
+        <w:rFonts w:ascii="Wingdings" w:hAnsi="Wingdings" w:hint="default"/>
+      </w:rPr>
+    </w:lvl>
+  </w:abstractNum>
+  <w:abstractNum w:abstractNumId="8" w15:restartNumberingAfterBreak="0">
     <w:nsid w:val="324F3AE9"/>
     <w:multiLevelType w:val="hybridMultilevel"/>
     <w:tmpl w:val="9B7C6076"/>
@@ -5449,7 +4035,233 @@
       </w:rPr>
     </w:lvl>
   </w:abstractNum>
-  <w:abstractNum w:abstractNumId="7" w15:restartNumberingAfterBreak="0">
+  <w:abstractNum w:abstractNumId="9" w15:restartNumberingAfterBreak="0">
+    <w:nsid w:val="407623E5"/>
+    <w:multiLevelType w:val="hybridMultilevel"/>
+    <w:tmpl w:val="961054B6"/>
+    <w:lvl w:ilvl="0" w:tplc="240A0001">
+      <w:start w:val="1"/>
+      <w:numFmt w:val="bullet"/>
+      <w:lvlText w:val=""/>
+      <w:lvlJc w:val="left"/>
+      <w:pPr>
+        <w:ind w:left="720" w:hanging="360"/>
+      </w:pPr>
+      <w:rPr>
+        <w:rFonts w:ascii="Symbol" w:hAnsi="Symbol" w:hint="default"/>
+      </w:rPr>
+    </w:lvl>
+    <w:lvl w:ilvl="1" w:tplc="240A0003" w:tentative="1">
+      <w:start w:val="1"/>
+      <w:numFmt w:val="bullet"/>
+      <w:lvlText w:val="o"/>
+      <w:lvlJc w:val="left"/>
+      <w:pPr>
+        <w:ind w:left="1440" w:hanging="360"/>
+      </w:pPr>
+      <w:rPr>
+        <w:rFonts w:ascii="Courier New" w:hAnsi="Courier New" w:cs="Courier New" w:hint="default"/>
+      </w:rPr>
+    </w:lvl>
+    <w:lvl w:ilvl="2" w:tplc="240A0005" w:tentative="1">
+      <w:start w:val="1"/>
+      <w:numFmt w:val="bullet"/>
+      <w:lvlText w:val=""/>
+      <w:lvlJc w:val="left"/>
+      <w:pPr>
+        <w:ind w:left="2160" w:hanging="360"/>
+      </w:pPr>
+      <w:rPr>
+        <w:rFonts w:ascii="Wingdings" w:hAnsi="Wingdings" w:hint="default"/>
+      </w:rPr>
+    </w:lvl>
+    <w:lvl w:ilvl="3" w:tplc="240A0001" w:tentative="1">
+      <w:start w:val="1"/>
+      <w:numFmt w:val="bullet"/>
+      <w:lvlText w:val=""/>
+      <w:lvlJc w:val="left"/>
+      <w:pPr>
+        <w:ind w:left="2880" w:hanging="360"/>
+      </w:pPr>
+      <w:rPr>
+        <w:rFonts w:ascii="Symbol" w:hAnsi="Symbol" w:hint="default"/>
+      </w:rPr>
+    </w:lvl>
+    <w:lvl w:ilvl="4" w:tplc="240A0003" w:tentative="1">
+      <w:start w:val="1"/>
+      <w:numFmt w:val="bullet"/>
+      <w:lvlText w:val="o"/>
+      <w:lvlJc w:val="left"/>
+      <w:pPr>
+        <w:ind w:left="3600" w:hanging="360"/>
+      </w:pPr>
+      <w:rPr>
+        <w:rFonts w:ascii="Courier New" w:hAnsi="Courier New" w:cs="Courier New" w:hint="default"/>
+      </w:rPr>
+    </w:lvl>
+    <w:lvl w:ilvl="5" w:tplc="240A0005" w:tentative="1">
+      <w:start w:val="1"/>
+      <w:numFmt w:val="bullet"/>
+      <w:lvlText w:val=""/>
+      <w:lvlJc w:val="left"/>
+      <w:pPr>
+        <w:ind w:left="4320" w:hanging="360"/>
+      </w:pPr>
+      <w:rPr>
+        <w:rFonts w:ascii="Wingdings" w:hAnsi="Wingdings" w:hint="default"/>
+      </w:rPr>
+    </w:lvl>
+    <w:lvl w:ilvl="6" w:tplc="240A0001" w:tentative="1">
+      <w:start w:val="1"/>
+      <w:numFmt w:val="bullet"/>
+      <w:lvlText w:val=""/>
+      <w:lvlJc w:val="left"/>
+      <w:pPr>
+        <w:ind w:left="5040" w:hanging="360"/>
+      </w:pPr>
+      <w:rPr>
+        <w:rFonts w:ascii="Symbol" w:hAnsi="Symbol" w:hint="default"/>
+      </w:rPr>
+    </w:lvl>
+    <w:lvl w:ilvl="7" w:tplc="240A0003" w:tentative="1">
+      <w:start w:val="1"/>
+      <w:numFmt w:val="bullet"/>
+      <w:lvlText w:val="o"/>
+      <w:lvlJc w:val="left"/>
+      <w:pPr>
+        <w:ind w:left="5760" w:hanging="360"/>
+      </w:pPr>
+      <w:rPr>
+        <w:rFonts w:ascii="Courier New" w:hAnsi="Courier New" w:cs="Courier New" w:hint="default"/>
+      </w:rPr>
+    </w:lvl>
+    <w:lvl w:ilvl="8" w:tplc="240A0005" w:tentative="1">
+      <w:start w:val="1"/>
+      <w:numFmt w:val="bullet"/>
+      <w:lvlText w:val=""/>
+      <w:lvlJc w:val="left"/>
+      <w:pPr>
+        <w:ind w:left="6480" w:hanging="360"/>
+      </w:pPr>
+      <w:rPr>
+        <w:rFonts w:ascii="Wingdings" w:hAnsi="Wingdings" w:hint="default"/>
+      </w:rPr>
+    </w:lvl>
+  </w:abstractNum>
+  <w:abstractNum w:abstractNumId="10" w15:restartNumberingAfterBreak="0">
+    <w:nsid w:val="4B7765FB"/>
+    <w:multiLevelType w:val="hybridMultilevel"/>
+    <w:tmpl w:val="225EC900"/>
+    <w:lvl w:ilvl="0" w:tplc="240A0001">
+      <w:start w:val="1"/>
+      <w:numFmt w:val="bullet"/>
+      <w:lvlText w:val=""/>
+      <w:lvlJc w:val="left"/>
+      <w:pPr>
+        <w:ind w:left="720" w:hanging="360"/>
+      </w:pPr>
+      <w:rPr>
+        <w:rFonts w:ascii="Symbol" w:hAnsi="Symbol" w:hint="default"/>
+      </w:rPr>
+    </w:lvl>
+    <w:lvl w:ilvl="1" w:tplc="240A0003" w:tentative="1">
+      <w:start w:val="1"/>
+      <w:numFmt w:val="bullet"/>
+      <w:lvlText w:val="o"/>
+      <w:lvlJc w:val="left"/>
+      <w:pPr>
+        <w:ind w:left="1440" w:hanging="360"/>
+      </w:pPr>
+      <w:rPr>
+        <w:rFonts w:ascii="Courier New" w:hAnsi="Courier New" w:cs="Courier New" w:hint="default"/>
+      </w:rPr>
+    </w:lvl>
+    <w:lvl w:ilvl="2" w:tplc="240A0005" w:tentative="1">
+      <w:start w:val="1"/>
+      <w:numFmt w:val="bullet"/>
+      <w:lvlText w:val=""/>
+      <w:lvlJc w:val="left"/>
+      <w:pPr>
+        <w:ind w:left="2160" w:hanging="360"/>
+      </w:pPr>
+      <w:rPr>
+        <w:rFonts w:ascii="Wingdings" w:hAnsi="Wingdings" w:hint="default"/>
+      </w:rPr>
+    </w:lvl>
+    <w:lvl w:ilvl="3" w:tplc="240A0001" w:tentative="1">
+      <w:start w:val="1"/>
+      <w:numFmt w:val="bullet"/>
+      <w:lvlText w:val=""/>
+      <w:lvlJc w:val="left"/>
+      <w:pPr>
+        <w:ind w:left="2880" w:hanging="360"/>
+      </w:pPr>
+      <w:rPr>
+        <w:rFonts w:ascii="Symbol" w:hAnsi="Symbol" w:hint="default"/>
+      </w:rPr>
+    </w:lvl>
+    <w:lvl w:ilvl="4" w:tplc="240A0003" w:tentative="1">
+      <w:start w:val="1"/>
+      <w:numFmt w:val="bullet"/>
+      <w:lvlText w:val="o"/>
+      <w:lvlJc w:val="left"/>
+      <w:pPr>
+        <w:ind w:left="3600" w:hanging="360"/>
+      </w:pPr>
+      <w:rPr>
+        <w:rFonts w:ascii="Courier New" w:hAnsi="Courier New" w:cs="Courier New" w:hint="default"/>
+      </w:rPr>
+    </w:lvl>
+    <w:lvl w:ilvl="5" w:tplc="240A0005" w:tentative="1">
+      <w:start w:val="1"/>
+      <w:numFmt w:val="bullet"/>
+      <w:lvlText w:val=""/>
+      <w:lvlJc w:val="left"/>
+      <w:pPr>
+        <w:ind w:left="4320" w:hanging="360"/>
+      </w:pPr>
+      <w:rPr>
+        <w:rFonts w:ascii="Wingdings" w:hAnsi="Wingdings" w:hint="default"/>
+      </w:rPr>
+    </w:lvl>
+    <w:lvl w:ilvl="6" w:tplc="240A0001" w:tentative="1">
+      <w:start w:val="1"/>
+      <w:numFmt w:val="bullet"/>
+      <w:lvlText w:val=""/>
+      <w:lvlJc w:val="left"/>
+      <w:pPr>
+        <w:ind w:left="5040" w:hanging="360"/>
+      </w:pPr>
+      <w:rPr>
+        <w:rFonts w:ascii="Symbol" w:hAnsi="Symbol" w:hint="default"/>
+      </w:rPr>
+    </w:lvl>
+    <w:lvl w:ilvl="7" w:tplc="240A0003" w:tentative="1">
+      <w:start w:val="1"/>
+      <w:numFmt w:val="bullet"/>
+      <w:lvlText w:val="o"/>
+      <w:lvlJc w:val="left"/>
+      <w:pPr>
+        <w:ind w:left="5760" w:hanging="360"/>
+      </w:pPr>
+      <w:rPr>
+        <w:rFonts w:ascii="Courier New" w:hAnsi="Courier New" w:cs="Courier New" w:hint="default"/>
+      </w:rPr>
+    </w:lvl>
+    <w:lvl w:ilvl="8" w:tplc="240A0005" w:tentative="1">
+      <w:start w:val="1"/>
+      <w:numFmt w:val="bullet"/>
+      <w:lvlText w:val=""/>
+      <w:lvlJc w:val="left"/>
+      <w:pPr>
+        <w:ind w:left="6480" w:hanging="360"/>
+      </w:pPr>
+      <w:rPr>
+        <w:rFonts w:ascii="Wingdings" w:hAnsi="Wingdings" w:hint="default"/>
+      </w:rPr>
+    </w:lvl>
+  </w:abstractNum>
+  <w:abstractNum w:abstractNumId="11" w15:restartNumberingAfterBreak="0">
     <w:nsid w:val="5708186D"/>
     <w:multiLevelType w:val="hybridMultilevel"/>
     <w:tmpl w:val="8EDAABB2"/>
@@ -5562,7 +4374,7 @@
       </w:rPr>
     </w:lvl>
   </w:abstractNum>
-  <w:abstractNum w:abstractNumId="8" w15:restartNumberingAfterBreak="0">
+  <w:abstractNum w:abstractNumId="12" w15:restartNumberingAfterBreak="0">
     <w:nsid w:val="6F931CAC"/>
     <w:multiLevelType w:val="hybridMultilevel"/>
     <w:tmpl w:val="867E2DBE"/>
@@ -5691,16 +4503,28 @@
     <w:abstractNumId w:val="4"/>
   </w:num>
   <w:num w:numId="6">
+    <w:abstractNumId w:val="12"/>
+  </w:num>
+  <w:num w:numId="7">
+    <w:abstractNumId w:val="6"/>
+  </w:num>
+  <w:num w:numId="8">
+    <w:abstractNumId w:val="11"/>
+  </w:num>
+  <w:num w:numId="9">
     <w:abstractNumId w:val="8"/>
   </w:num>
-  <w:num w:numId="7">
+  <w:num w:numId="10">
+    <w:abstractNumId w:val="10"/>
+  </w:num>
+  <w:num w:numId="11">
     <w:abstractNumId w:val="5"/>
   </w:num>
-  <w:num w:numId="8">
+  <w:num w:numId="12">
     <w:abstractNumId w:val="7"/>
   </w:num>
-  <w:num w:numId="9">
-    <w:abstractNumId w:val="6"/>
+  <w:num w:numId="13">
+    <w:abstractNumId w:val="9"/>
   </w:num>
 </w:numbering>
 </file>

</xml_diff>